<commit_message>
update list to bullet style
</commit_message>
<xml_diff>
--- a/examples/example-1.docx
+++ b/examples/example-1.docx
@@ -761,10 +761,7 @@
       </w:r>
       <w:proofErr w:type="spellEnd"/>
       <w:r>
-        <w:t xml:space="preserve"> dui si</w:t>
-      </w:r>
-      <w:r>
-        <w:t xml:space="preserve">t </w:t>
+        <w:t xml:space="preserve"> dui sit </w:t>
       </w:r>
       <w:proofErr w:type="spellStart"/>
       <w:r>
@@ -790,8 +787,6 @@
       <w:r>
         <w:t>.</w:t>
       </w:r>
-      <w:bookmarkStart w:id="0" w:name="_GoBack"/>
-      <w:bookmarkEnd w:id="0"/>
     </w:p>
     <w:p>
       <w:proofErr w:type="spellStart"/>
@@ -2208,12 +2203,10 @@
         <w:t xml:space="preserve"> </w:t>
       </w:r>
       <w:proofErr w:type="spellStart"/>
-      <w:proofErr w:type="gramStart"/>
       <w:r>
         <w:t>est</w:t>
       </w:r>
       <w:proofErr w:type="spellEnd"/>
-      <w:proofErr w:type="gramEnd"/>
       <w:r>
         <w:t xml:space="preserve"> </w:t>
       </w:r>
@@ -2377,15 +2370,7 @@
       </w:r>
       <w:proofErr w:type="spellEnd"/>
       <w:r>
-        <w:t xml:space="preserve"> </w:t>
-      </w:r>
-      <w:proofErr w:type="gramStart"/>
-      <w:r>
-        <w:t>et</w:t>
-      </w:r>
-      <w:proofErr w:type="gramEnd"/>
-      <w:r>
-        <w:t xml:space="preserve"> </w:t>
+        <w:t xml:space="preserve"> et </w:t>
       </w:r>
       <w:proofErr w:type="spellStart"/>
       <w:r>
@@ -2500,12 +2485,10 @@
         <w:t xml:space="preserve">. Maecenas </w:t>
       </w:r>
       <w:proofErr w:type="spellStart"/>
-      <w:proofErr w:type="gramStart"/>
       <w:r>
         <w:t>nec</w:t>
       </w:r>
       <w:proofErr w:type="spellEnd"/>
-      <w:proofErr w:type="gramEnd"/>
       <w:r>
         <w:t xml:space="preserve"> quam </w:t>
       </w:r>
@@ -2566,12 +2549,10 @@
         <w:t xml:space="preserve"> </w:t>
       </w:r>
       <w:proofErr w:type="spellStart"/>
-      <w:proofErr w:type="gramStart"/>
       <w:r>
         <w:t>purus</w:t>
       </w:r>
       <w:proofErr w:type="spellEnd"/>
-      <w:proofErr w:type="gramEnd"/>
       <w:r>
         <w:t xml:space="preserve">. </w:t>
       </w:r>
@@ -2597,15 +2578,7 @@
       </w:r>
       <w:proofErr w:type="spellEnd"/>
       <w:r>
-        <w:t xml:space="preserve"> </w:t>
-      </w:r>
-      <w:proofErr w:type="gramStart"/>
-      <w:r>
-        <w:t>et</w:t>
-      </w:r>
-      <w:proofErr w:type="gramEnd"/>
-      <w:r>
-        <w:t xml:space="preserve"> </w:t>
+        <w:t xml:space="preserve"> et </w:t>
       </w:r>
       <w:proofErr w:type="spellStart"/>
       <w:r>
@@ -2624,12 +2597,10 @@
         <w:t xml:space="preserve"> </w:t>
       </w:r>
       <w:proofErr w:type="spellStart"/>
-      <w:proofErr w:type="gramStart"/>
       <w:r>
         <w:t>sem</w:t>
       </w:r>
       <w:proofErr w:type="spellEnd"/>
-      <w:proofErr w:type="gramEnd"/>
       <w:r>
         <w:t xml:space="preserve"> dolor, </w:t>
       </w:r>
@@ -2690,12 +2661,10 @@
         <w:t xml:space="preserve"> </w:t>
       </w:r>
       <w:proofErr w:type="spellStart"/>
-      <w:proofErr w:type="gramStart"/>
       <w:r>
         <w:t>purus</w:t>
       </w:r>
       <w:proofErr w:type="spellEnd"/>
-      <w:proofErr w:type="gramEnd"/>
       <w:r>
         <w:t xml:space="preserve"> lacus, </w:t>
       </w:r>
@@ -2848,11 +2817,7 @@
     </w:p>
     <w:p>
       <w:pPr>
-        <w:pStyle w:val="ListParagraph"/>
-        <w:numPr>
-          <w:ilvl w:val="0"/>
-          <w:numId w:val="1"/>
-        </w:numPr>
+        <w:pStyle w:val="ListBullet"/>
       </w:pPr>
       <w:proofErr w:type="spellStart"/>
       <w:r>
@@ -2885,15 +2850,7 @@
       </w:r>
       <w:proofErr w:type="spellEnd"/>
       <w:r>
-        <w:t xml:space="preserve">, </w:t>
-      </w:r>
-      <w:proofErr w:type="gramStart"/>
-      <w:r>
-        <w:t>et</w:t>
-      </w:r>
-      <w:proofErr w:type="gramEnd"/>
-      <w:r>
-        <w:t xml:space="preserve"> </w:t>
+        <w:t xml:space="preserve">, et </w:t>
       </w:r>
       <w:proofErr w:type="spellStart"/>
       <w:r>
@@ -2922,11 +2879,7 @@
     </w:p>
     <w:p>
       <w:pPr>
-        <w:pStyle w:val="ListParagraph"/>
-        <w:numPr>
-          <w:ilvl w:val="0"/>
-          <w:numId w:val="1"/>
-        </w:numPr>
+        <w:pStyle w:val="ListBullet"/>
       </w:pPr>
       <w:r>
         <w:t xml:space="preserve">Nam </w:t>
@@ -3037,11 +2990,7 @@
     </w:p>
     <w:p>
       <w:pPr>
-        <w:pStyle w:val="ListParagraph"/>
-        <w:numPr>
-          <w:ilvl w:val="0"/>
-          <w:numId w:val="1"/>
-        </w:numPr>
+        <w:pStyle w:val="ListBullet"/>
       </w:pPr>
       <w:proofErr w:type="spellStart"/>
       <w:r>
@@ -3425,11 +3374,7 @@
     </w:p>
     <w:p>
       <w:pPr>
-        <w:pStyle w:val="ListParagraph"/>
-        <w:numPr>
-          <w:ilvl w:val="0"/>
-          <w:numId w:val="1"/>
-        </w:numPr>
+        <w:pStyle w:val="ListBullet"/>
       </w:pPr>
       <w:proofErr w:type="spellStart"/>
       <w:r>
@@ -3570,11 +3515,7 @@
     </w:p>
     <w:p>
       <w:pPr>
-        <w:pStyle w:val="ListParagraph"/>
-        <w:numPr>
-          <w:ilvl w:val="0"/>
-          <w:numId w:val="1"/>
-        </w:numPr>
+        <w:pStyle w:val="ListBullet"/>
       </w:pPr>
       <w:proofErr w:type="spellStart"/>
       <w:r>
@@ -3585,12 +3526,10 @@
         <w:t xml:space="preserve"> </w:t>
       </w:r>
       <w:proofErr w:type="spellStart"/>
-      <w:proofErr w:type="gramStart"/>
       <w:r>
         <w:t>sem</w:t>
       </w:r>
       <w:proofErr w:type="spellEnd"/>
-      <w:proofErr w:type="gramEnd"/>
       <w:r>
         <w:t xml:space="preserve"> </w:t>
       </w:r>
@@ -3629,11 +3568,7 @@
     </w:p>
     <w:p>
       <w:pPr>
-        <w:pStyle w:val="ListParagraph"/>
-        <w:numPr>
-          <w:ilvl w:val="0"/>
-          <w:numId w:val="1"/>
-        </w:numPr>
+        <w:pStyle w:val="ListBullet"/>
       </w:pPr>
       <w:r>
         <w:t xml:space="preserve">Maecenas sit </w:t>
@@ -3686,6 +3621,8 @@
       <w:r>
         <w:t xml:space="preserve">. </w:t>
       </w:r>
+      <w:bookmarkStart w:id="0" w:name="_GoBack"/>
+      <w:bookmarkEnd w:id="0"/>
     </w:p>
     <w:p>
       <w:pPr>
@@ -4195,6 +4132,142 @@
 <file path=word/numbering.xml><?xml version="1.0" encoding="utf-8"?>
 <w:numbering xmlns:wpc="http://schemas.microsoft.com/office/word/2010/wordprocessingCanvas" xmlns:cx="http://schemas.microsoft.com/office/drawing/2014/chartex" xmlns:cx1="http://schemas.microsoft.com/office/drawing/2015/9/8/chartex" xmlns:mc="http://schemas.openxmlformats.org/markup-compatibility/2006" xmlns:o="urn:schemas-microsoft-com:office:office" xmlns:r="http://schemas.openxmlformats.org/officeDocument/2006/relationships" xmlns:m="http://schemas.openxmlformats.org/officeDocument/2006/math" xmlns:v="urn:schemas-microsoft-com:vml" xmlns:wp14="http://schemas.microsoft.com/office/word/2010/wordprocessingDrawing" xmlns:wp="http://schemas.openxmlformats.org/drawingml/2006/wordprocessingDrawing" xmlns:w10="urn:schemas-microsoft-com:office:word" xmlns:w="http://schemas.openxmlformats.org/wordprocessingml/2006/main" xmlns:w14="http://schemas.microsoft.com/office/word/2010/wordml" xmlns:w15="http://schemas.microsoft.com/office/word/2012/wordml" xmlns:w16se="http://schemas.microsoft.com/office/word/2015/wordml/symex" xmlns:wpg="http://schemas.microsoft.com/office/word/2010/wordprocessingGroup" xmlns:wpi="http://schemas.microsoft.com/office/word/2010/wordprocessingInk" xmlns:wne="http://schemas.microsoft.com/office/word/2006/wordml" xmlns:wps="http://schemas.microsoft.com/office/word/2010/wordprocessingShape" mc:Ignorable="w14 w15 w16se wp14">
   <w:abstractNum w:abstractNumId="0" w15:restartNumberingAfterBreak="0">
+    <w:nsid w:val="FFFFFF7F"/>
+    <w:multiLevelType w:val="singleLevel"/>
+    <w:tmpl w:val="CF406764"/>
+    <w:lvl w:ilvl="0">
+      <w:start w:val="1"/>
+      <w:numFmt w:val="decimal"/>
+      <w:lvlText w:val="%1."/>
+      <w:lvlJc w:val="left"/>
+      <w:pPr>
+        <w:tabs>
+          <w:tab w:val="num" w:pos="720"/>
+        </w:tabs>
+        <w:ind w:left="720" w:hanging="360"/>
+      </w:pPr>
+    </w:lvl>
+  </w:abstractNum>
+  <w:abstractNum w:abstractNumId="1" w15:restartNumberingAfterBreak="0">
+    <w:nsid w:val="FFFFFF80"/>
+    <w:multiLevelType w:val="singleLevel"/>
+    <w:tmpl w:val="37D66826"/>
+    <w:lvl w:ilvl="0">
+      <w:start w:val="1"/>
+      <w:numFmt w:val="bullet"/>
+      <w:lvlText w:val=""/>
+      <w:lvlJc w:val="left"/>
+      <w:pPr>
+        <w:tabs>
+          <w:tab w:val="num" w:pos="1800"/>
+        </w:tabs>
+        <w:ind w:left="1800" w:hanging="360"/>
+      </w:pPr>
+      <w:rPr>
+        <w:rFonts w:ascii="Symbol" w:hAnsi="Symbol" w:hint="default"/>
+      </w:rPr>
+    </w:lvl>
+  </w:abstractNum>
+  <w:abstractNum w:abstractNumId="2" w15:restartNumberingAfterBreak="0">
+    <w:nsid w:val="FFFFFF81"/>
+    <w:multiLevelType w:val="singleLevel"/>
+    <w:tmpl w:val="586A3C56"/>
+    <w:lvl w:ilvl="0">
+      <w:start w:val="1"/>
+      <w:numFmt w:val="bullet"/>
+      <w:lvlText w:val=""/>
+      <w:lvlJc w:val="left"/>
+      <w:pPr>
+        <w:tabs>
+          <w:tab w:val="num" w:pos="1440"/>
+        </w:tabs>
+        <w:ind w:left="1440" w:hanging="360"/>
+      </w:pPr>
+      <w:rPr>
+        <w:rFonts w:ascii="Symbol" w:hAnsi="Symbol" w:hint="default"/>
+      </w:rPr>
+    </w:lvl>
+  </w:abstractNum>
+  <w:abstractNum w:abstractNumId="3" w15:restartNumberingAfterBreak="0">
+    <w:nsid w:val="FFFFFF82"/>
+    <w:multiLevelType w:val="singleLevel"/>
+    <w:tmpl w:val="748A7086"/>
+    <w:lvl w:ilvl="0">
+      <w:start w:val="1"/>
+      <w:numFmt w:val="bullet"/>
+      <w:lvlText w:val=""/>
+      <w:lvlJc w:val="left"/>
+      <w:pPr>
+        <w:tabs>
+          <w:tab w:val="num" w:pos="1080"/>
+        </w:tabs>
+        <w:ind w:left="1080" w:hanging="360"/>
+      </w:pPr>
+      <w:rPr>
+        <w:rFonts w:ascii="Symbol" w:hAnsi="Symbol" w:hint="default"/>
+      </w:rPr>
+    </w:lvl>
+  </w:abstractNum>
+  <w:abstractNum w:abstractNumId="4" w15:restartNumberingAfterBreak="0">
+    <w:nsid w:val="FFFFFF83"/>
+    <w:multiLevelType w:val="singleLevel"/>
+    <w:tmpl w:val="2AE049EA"/>
+    <w:lvl w:ilvl="0">
+      <w:start w:val="1"/>
+      <w:numFmt w:val="bullet"/>
+      <w:pStyle w:val="ListBullet2"/>
+      <w:lvlText w:val=""/>
+      <w:lvlJc w:val="left"/>
+      <w:pPr>
+        <w:tabs>
+          <w:tab w:val="num" w:pos="720"/>
+        </w:tabs>
+        <w:ind w:left="720" w:hanging="360"/>
+      </w:pPr>
+      <w:rPr>
+        <w:rFonts w:ascii="Symbol" w:hAnsi="Symbol" w:hint="default"/>
+      </w:rPr>
+    </w:lvl>
+  </w:abstractNum>
+  <w:abstractNum w:abstractNumId="5" w15:restartNumberingAfterBreak="0">
+    <w:nsid w:val="FFFFFF88"/>
+    <w:multiLevelType w:val="singleLevel"/>
+    <w:tmpl w:val="0EF660D8"/>
+    <w:lvl w:ilvl="0">
+      <w:start w:val="1"/>
+      <w:numFmt w:val="decimal"/>
+      <w:lvlText w:val="%1."/>
+      <w:lvlJc w:val="left"/>
+      <w:pPr>
+        <w:tabs>
+          <w:tab w:val="num" w:pos="360"/>
+        </w:tabs>
+        <w:ind w:left="360" w:hanging="360"/>
+      </w:pPr>
+    </w:lvl>
+  </w:abstractNum>
+  <w:abstractNum w:abstractNumId="6" w15:restartNumberingAfterBreak="0">
+    <w:nsid w:val="FFFFFF89"/>
+    <w:multiLevelType w:val="singleLevel"/>
+    <w:tmpl w:val="22C8A8AE"/>
+    <w:lvl w:ilvl="0">
+      <w:start w:val="1"/>
+      <w:numFmt w:val="bullet"/>
+      <w:pStyle w:val="ListBullet"/>
+      <w:lvlText w:val=""/>
+      <w:lvlJc w:val="left"/>
+      <w:pPr>
+        <w:tabs>
+          <w:tab w:val="num" w:pos="360"/>
+        </w:tabs>
+        <w:ind w:left="360" w:hanging="360"/>
+      </w:pPr>
+      <w:rPr>
+        <w:rFonts w:ascii="Symbol" w:hAnsi="Symbol" w:hint="default"/>
+      </w:rPr>
+    </w:lvl>
+  </w:abstractNum>
+  <w:abstractNum w:abstractNumId="7" w15:restartNumberingAfterBreak="0">
     <w:nsid w:val="38183922"/>
     <w:multiLevelType w:val="hybridMultilevel"/>
     <w:tmpl w:val="2CAE7106"/>
@@ -4308,6 +4381,27 @@
     </w:lvl>
   </w:abstractNum>
   <w:num w:numId="1">
+    <w:abstractNumId w:val="7"/>
+  </w:num>
+  <w:num w:numId="2">
+    <w:abstractNumId w:val="6"/>
+  </w:num>
+  <w:num w:numId="3">
+    <w:abstractNumId w:val="4"/>
+  </w:num>
+  <w:num w:numId="4">
+    <w:abstractNumId w:val="3"/>
+  </w:num>
+  <w:num w:numId="5">
+    <w:abstractNumId w:val="2"/>
+  </w:num>
+  <w:num w:numId="6">
+    <w:abstractNumId w:val="1"/>
+  </w:num>
+  <w:num w:numId="7">
+    <w:abstractNumId w:val="5"/>
+  </w:num>
+  <w:num w:numId="8">
     <w:abstractNumId w:val="0"/>
   </w:num>
 </w:numbering>
@@ -4706,6 +4800,7 @@
   <w:style w:type="paragraph" w:default="1" w:styleId="Normal">
     <w:name w:val="Normal"/>
     <w:qFormat/>
+    <w:rsid w:val="00D81DA5"/>
   </w:style>
   <w:style w:type="paragraph" w:styleId="Heading1">
     <w:name w:val="heading 1"/>
@@ -4845,6 +4940,32 @@
     <w:rsid w:val="004A1998"/>
     <w:pPr>
       <w:ind w:left="720"/>
+      <w:contextualSpacing/>
+    </w:pPr>
+  </w:style>
+  <w:style w:type="paragraph" w:styleId="ListBullet">
+    <w:name w:val="List Bullet"/>
+    <w:basedOn w:val="Normal"/>
+    <w:uiPriority w:val="99"/>
+    <w:unhideWhenUsed/>
+    <w:rsid w:val="00D81DA5"/>
+    <w:pPr>
+      <w:numPr>
+        <w:numId w:val="2"/>
+      </w:numPr>
+      <w:contextualSpacing/>
+    </w:pPr>
+  </w:style>
+  <w:style w:type="paragraph" w:styleId="ListBullet2">
+    <w:name w:val="List Bullet 2"/>
+    <w:basedOn w:val="Normal"/>
+    <w:uiPriority w:val="99"/>
+    <w:unhideWhenUsed/>
+    <w:rsid w:val="00D81DA5"/>
+    <w:pPr>
+      <w:numPr>
+        <w:numId w:val="3"/>
+      </w:numPr>
       <w:contextualSpacing/>
     </w:pPr>
   </w:style>

</xml_diff>

<commit_message>
update example 1 w/ more font styles
</commit_message>
<xml_diff>
--- a/examples/example-1.docx
+++ b/examples/example-1.docx
@@ -1,6 +1,6 @@
 
 <file path=word/document.xml><?xml version="1.0" encoding="utf-8"?>
-<w:document xmlns:wpc="http://schemas.microsoft.com/office/word/2010/wordprocessingCanvas" xmlns:cx="http://schemas.microsoft.com/office/drawing/2014/chartex" xmlns:cx1="http://schemas.microsoft.com/office/drawing/2015/9/8/chartex" xmlns:mc="http://schemas.openxmlformats.org/markup-compatibility/2006" xmlns:o="urn:schemas-microsoft-com:office:office" xmlns:r="http://schemas.openxmlformats.org/officeDocument/2006/relationships" xmlns:m="http://schemas.openxmlformats.org/officeDocument/2006/math" xmlns:v="urn:schemas-microsoft-com:vml" xmlns:wp14="http://schemas.microsoft.com/office/word/2010/wordprocessingDrawing" xmlns:wp="http://schemas.openxmlformats.org/drawingml/2006/wordprocessingDrawing" xmlns:w10="urn:schemas-microsoft-com:office:word" xmlns:w="http://schemas.openxmlformats.org/wordprocessingml/2006/main" xmlns:w14="http://schemas.microsoft.com/office/word/2010/wordml" xmlns:w15="http://schemas.microsoft.com/office/word/2012/wordml" xmlns:w16se="http://schemas.microsoft.com/office/word/2015/wordml/symex" xmlns:wpg="http://schemas.microsoft.com/office/word/2010/wordprocessingGroup" xmlns:wpi="http://schemas.microsoft.com/office/word/2010/wordprocessingInk" xmlns:wne="http://schemas.microsoft.com/office/word/2006/wordml" xmlns:wps="http://schemas.microsoft.com/office/word/2010/wordprocessingShape" mc:Ignorable="w14 w15 w16se wp14">
+<w:document xmlns:wpc="http://schemas.microsoft.com/office/word/2010/wordprocessingCanvas" xmlns:cx="http://schemas.microsoft.com/office/drawing/2014/chartex" xmlns:cx1="http://schemas.microsoft.com/office/drawing/2015/9/8/chartex" xmlns:cx2="http://schemas.microsoft.com/office/drawing/2015/10/21/chartex" xmlns:cx3="http://schemas.microsoft.com/office/drawing/2016/5/9/chartex" xmlns:cx4="http://schemas.microsoft.com/office/drawing/2016/5/10/chartex" xmlns:cx5="http://schemas.microsoft.com/office/drawing/2016/5/11/chartex" xmlns:cx6="http://schemas.microsoft.com/office/drawing/2016/5/12/chartex" xmlns:cx7="http://schemas.microsoft.com/office/drawing/2016/5/13/chartex" xmlns:cx8="http://schemas.microsoft.com/office/drawing/2016/5/14/chartex" xmlns:mc="http://schemas.openxmlformats.org/markup-compatibility/2006" xmlns:aink="http://schemas.microsoft.com/office/drawing/2016/ink" xmlns:am3d="http://schemas.microsoft.com/office/drawing/2017/model3d" xmlns:o="urn:schemas-microsoft-com:office:office" xmlns:r="http://schemas.openxmlformats.org/officeDocument/2006/relationships" xmlns:m="http://schemas.openxmlformats.org/officeDocument/2006/math" xmlns:v="urn:schemas-microsoft-com:vml" xmlns:wp14="http://schemas.microsoft.com/office/word/2010/wordprocessingDrawing" xmlns:wp="http://schemas.openxmlformats.org/drawingml/2006/wordprocessingDrawing" xmlns:w10="urn:schemas-microsoft-com:office:word" xmlns:w="http://schemas.openxmlformats.org/wordprocessingml/2006/main" xmlns:w14="http://schemas.microsoft.com/office/word/2010/wordml" xmlns:w15="http://schemas.microsoft.com/office/word/2012/wordml" xmlns:w16cex="http://schemas.microsoft.com/office/word/2018/wordml/cex" xmlns:w16cid="http://schemas.microsoft.com/office/word/2016/wordml/cid" xmlns:w16="http://schemas.microsoft.com/office/word/2018/wordml" xmlns:w16sdtdh="http://schemas.microsoft.com/office/word/2020/wordml/sdtdatahash" xmlns:w16se="http://schemas.microsoft.com/office/word/2015/wordml/symex" xmlns:wpg="http://schemas.microsoft.com/office/word/2010/wordprocessingGroup" xmlns:wpi="http://schemas.microsoft.com/office/word/2010/wordprocessingInk" xmlns:wne="http://schemas.microsoft.com/office/word/2006/wordml" xmlns:wps="http://schemas.microsoft.com/office/word/2010/wordprocessingShape" mc:Ignorable="w14 w15 w16se w16cid w16 w16cex w16sdtdh wp14">
   <w:body>
     <w:p>
       <w:pPr>
@@ -259,15 +259,7 @@
       </w:r>
       <w:proofErr w:type="spellEnd"/>
       <w:r>
-        <w:t xml:space="preserve"> </w:t>
-      </w:r>
-      <w:proofErr w:type="spellStart"/>
-      <w:r>
-        <w:t>vel</w:t>
-      </w:r>
-      <w:proofErr w:type="spellEnd"/>
-      <w:r>
-        <w:t xml:space="preserve"> </w:t>
+        <w:t xml:space="preserve"> vel </w:t>
       </w:r>
       <w:proofErr w:type="spellStart"/>
       <w:r>
@@ -299,23 +291,7 @@
       </w:r>
       <w:proofErr w:type="spellEnd"/>
       <w:r>
-        <w:t xml:space="preserve"> nisi. </w:t>
-      </w:r>
-      <w:proofErr w:type="spellStart"/>
-      <w:r>
-        <w:t>Cras</w:t>
-      </w:r>
-      <w:proofErr w:type="spellEnd"/>
-      <w:r>
-        <w:t xml:space="preserve"> </w:t>
-      </w:r>
-      <w:proofErr w:type="spellStart"/>
-      <w:r>
-        <w:t>lacinia</w:t>
-      </w:r>
-      <w:proofErr w:type="spellEnd"/>
-      <w:r>
-        <w:t xml:space="preserve"> </w:t>
+        <w:t xml:space="preserve"> nisi. Cras lacinia </w:t>
       </w:r>
       <w:proofErr w:type="spellStart"/>
       <w:r>
@@ -323,15 +299,7 @@
       </w:r>
       <w:proofErr w:type="spellEnd"/>
       <w:r>
-        <w:t xml:space="preserve"> </w:t>
-      </w:r>
-      <w:proofErr w:type="gramStart"/>
-      <w:r>
-        <w:t>et</w:t>
-      </w:r>
-      <w:proofErr w:type="gramEnd"/>
-      <w:r>
-        <w:t xml:space="preserve"> libero </w:t>
+        <w:t xml:space="preserve"> et libero </w:t>
       </w:r>
       <w:proofErr w:type="spellStart"/>
       <w:r>
@@ -438,12 +406,10 @@
         <w:t xml:space="preserve"> </w:t>
       </w:r>
       <w:proofErr w:type="spellStart"/>
-      <w:proofErr w:type="gramStart"/>
       <w:r>
         <w:t>est</w:t>
       </w:r>
       <w:proofErr w:type="spellEnd"/>
-      <w:proofErr w:type="gramEnd"/>
       <w:r>
         <w:t xml:space="preserve"> </w:t>
       </w:r>
@@ -493,15 +459,7 @@
       </w:r>
       <w:proofErr w:type="spellEnd"/>
       <w:r>
-        <w:t xml:space="preserve"> </w:t>
-      </w:r>
-      <w:proofErr w:type="spellStart"/>
-      <w:r>
-        <w:t>lacinia</w:t>
-      </w:r>
-      <w:proofErr w:type="spellEnd"/>
-      <w:r>
-        <w:t xml:space="preserve"> </w:t>
+        <w:t xml:space="preserve"> lacinia </w:t>
       </w:r>
       <w:proofErr w:type="spellStart"/>
       <w:r>
@@ -557,89 +515,119 @@
       </w:r>
       <w:proofErr w:type="spellEnd"/>
       <w:r>
+        <w:t xml:space="preserve">. Sed libero </w:t>
+      </w:r>
+      <w:proofErr w:type="spellStart"/>
+      <w:r>
+        <w:t>quam</w:t>
+      </w:r>
+      <w:proofErr w:type="spellEnd"/>
+      <w:r>
+        <w:t xml:space="preserve">, </w:t>
+      </w:r>
+      <w:proofErr w:type="spellStart"/>
+      <w:r>
+        <w:t>hendrerit</w:t>
+      </w:r>
+      <w:proofErr w:type="spellEnd"/>
+      <w:r>
+        <w:t xml:space="preserve"> vitae auctor </w:t>
+      </w:r>
+      <w:proofErr w:type="spellStart"/>
+      <w:r>
+        <w:t>quis</w:t>
+      </w:r>
+      <w:proofErr w:type="spellEnd"/>
+      <w:r>
+        <w:t xml:space="preserve">, fermentum </w:t>
+      </w:r>
+      <w:proofErr w:type="spellStart"/>
+      <w:r>
+        <w:t>eget</w:t>
+      </w:r>
+      <w:proofErr w:type="spellEnd"/>
+      <w:r>
+        <w:t xml:space="preserve"> </w:t>
+      </w:r>
+      <w:proofErr w:type="spellStart"/>
+      <w:r>
+        <w:t>justo</w:t>
+      </w:r>
+      <w:proofErr w:type="spellEnd"/>
+      <w:r>
+        <w:t xml:space="preserve">. In lorem </w:t>
+      </w:r>
+      <w:proofErr w:type="spellStart"/>
+      <w:r>
+        <w:t>massa</w:t>
+      </w:r>
+      <w:proofErr w:type="spellEnd"/>
+      <w:r>
+        <w:t xml:space="preserve">, </w:t>
+      </w:r>
+      <w:proofErr w:type="spellStart"/>
+      <w:r>
+        <w:t>dapibus</w:t>
+      </w:r>
+      <w:proofErr w:type="spellEnd"/>
+      <w:r>
+        <w:t xml:space="preserve"> at ligula sed, </w:t>
+      </w:r>
+      <w:proofErr w:type="spellStart"/>
+      <w:r>
+        <w:t>tempor</w:t>
+      </w:r>
+      <w:proofErr w:type="spellEnd"/>
+      <w:r>
+        <w:t xml:space="preserve"> </w:t>
+      </w:r>
+      <w:proofErr w:type="spellStart"/>
+      <w:r>
+        <w:t>laoreet</w:t>
+      </w:r>
+      <w:proofErr w:type="spellEnd"/>
+      <w:r>
+        <w:t xml:space="preserve"> </w:t>
+      </w:r>
+      <w:proofErr w:type="spellStart"/>
+      <w:r>
+        <w:t>tellus</w:t>
+      </w:r>
+      <w:proofErr w:type="spellEnd"/>
+      <w:r>
         <w:t xml:space="preserve">. </w:t>
       </w:r>
       <w:proofErr w:type="spellStart"/>
       <w:r>
-        <w:t>Sed</w:t>
-      </w:r>
-      <w:proofErr w:type="spellEnd"/>
-      <w:r>
-        <w:t xml:space="preserve"> libero quam, </w:t>
-      </w:r>
-      <w:proofErr w:type="spellStart"/>
-      <w:r>
-        <w:t>hendrerit</w:t>
-      </w:r>
-      <w:proofErr w:type="spellEnd"/>
-      <w:r>
-        <w:t xml:space="preserve"> vitae </w:t>
-      </w:r>
-      <w:proofErr w:type="spellStart"/>
-      <w:r>
-        <w:t>auctor</w:t>
-      </w:r>
-      <w:proofErr w:type="spellEnd"/>
-      <w:r>
-        <w:t xml:space="preserve"> </w:t>
-      </w:r>
-      <w:proofErr w:type="spellStart"/>
-      <w:r>
-        <w:t>quis</w:t>
-      </w:r>
-      <w:proofErr w:type="spellEnd"/>
-      <w:r>
-        <w:t xml:space="preserve">, </w:t>
-      </w:r>
-      <w:proofErr w:type="spellStart"/>
-      <w:r>
-        <w:t>fermentum</w:t>
-      </w:r>
-      <w:proofErr w:type="spellEnd"/>
-      <w:r>
-        <w:t xml:space="preserve"> </w:t>
-      </w:r>
-      <w:proofErr w:type="spellStart"/>
-      <w:r>
-        <w:t>eget</w:t>
-      </w:r>
-      <w:proofErr w:type="spellEnd"/>
-      <w:r>
-        <w:t xml:space="preserve"> </w:t>
-      </w:r>
-      <w:proofErr w:type="spellStart"/>
-      <w:r>
-        <w:t>justo</w:t>
-      </w:r>
-      <w:proofErr w:type="spellEnd"/>
-      <w:r>
-        <w:t xml:space="preserve">. In lorem </w:t>
-      </w:r>
-      <w:proofErr w:type="spellStart"/>
-      <w:proofErr w:type="gramStart"/>
-      <w:r>
-        <w:t>massa</w:t>
-      </w:r>
-      <w:proofErr w:type="spellEnd"/>
-      <w:proofErr w:type="gramEnd"/>
-      <w:r>
-        <w:t xml:space="preserve">, </w:t>
-      </w:r>
-      <w:proofErr w:type="spellStart"/>
-      <w:r>
-        <w:t>dapibus</w:t>
-      </w:r>
-      <w:proofErr w:type="spellEnd"/>
-      <w:r>
-        <w:t xml:space="preserve"> at ligula </w:t>
-      </w:r>
-      <w:proofErr w:type="spellStart"/>
-      <w:r>
-        <w:t>sed</w:t>
-      </w:r>
-      <w:proofErr w:type="spellEnd"/>
-      <w:r>
-        <w:t xml:space="preserve">, </w:t>
+        <w:t>Nulla</w:t>
+      </w:r>
+      <w:proofErr w:type="spellEnd"/>
+      <w:r>
+        <w:t xml:space="preserve"> id </w:t>
+      </w:r>
+      <w:proofErr w:type="spellStart"/>
+      <w:r>
+        <w:t>condimentum</w:t>
+      </w:r>
+      <w:proofErr w:type="spellEnd"/>
+      <w:r>
+        <w:t xml:space="preserve"> </w:t>
+      </w:r>
+      <w:proofErr w:type="spellStart"/>
+      <w:r>
+        <w:t>purus</w:t>
+      </w:r>
+      <w:proofErr w:type="spellEnd"/>
+      <w:r>
+        <w:t xml:space="preserve">. </w:t>
+      </w:r>
+      <w:proofErr w:type="spellStart"/>
+      <w:r>
+        <w:t>Curabitur</w:t>
+      </w:r>
+      <w:proofErr w:type="spellEnd"/>
+      <w:r>
+        <w:t xml:space="preserve"> mi diam, </w:t>
       </w:r>
       <w:proofErr w:type="spellStart"/>
       <w:r>
@@ -651,15 +639,31 @@
       </w:r>
       <w:proofErr w:type="spellStart"/>
       <w:r>
-        <w:t>laoreet</w:t>
-      </w:r>
-      <w:proofErr w:type="spellEnd"/>
-      <w:r>
-        <w:t xml:space="preserve"> </w:t>
-      </w:r>
-      <w:proofErr w:type="spellStart"/>
-      <w:r>
-        <w:t>tellus</w:t>
+        <w:t>ut</w:t>
+      </w:r>
+      <w:proofErr w:type="spellEnd"/>
+      <w:r>
+        <w:t xml:space="preserve"> magna a, </w:t>
+      </w:r>
+      <w:proofErr w:type="spellStart"/>
+      <w:r>
+        <w:t>facilisis</w:t>
+      </w:r>
+      <w:proofErr w:type="spellEnd"/>
+      <w:r>
+        <w:t xml:space="preserve"> </w:t>
+      </w:r>
+      <w:proofErr w:type="spellStart"/>
+      <w:r>
+        <w:t>sagittis</w:t>
+      </w:r>
+      <w:proofErr w:type="spellEnd"/>
+      <w:r>
+        <w:t xml:space="preserve"> </w:t>
+      </w:r>
+      <w:proofErr w:type="spellStart"/>
+      <w:r>
+        <w:t>nisl</w:t>
       </w:r>
       <w:proofErr w:type="spellEnd"/>
       <w:r>
@@ -667,61 +671,11 @@
       </w:r>
       <w:proofErr w:type="spellStart"/>
       <w:r>
-        <w:t>Nulla</w:t>
-      </w:r>
-      <w:proofErr w:type="spellEnd"/>
-      <w:r>
-        <w:t xml:space="preserve"> id </w:t>
-      </w:r>
-      <w:proofErr w:type="spellStart"/>
-      <w:r>
-        <w:t>condimentum</w:t>
-      </w:r>
-      <w:proofErr w:type="spellEnd"/>
-      <w:r>
-        <w:t xml:space="preserve"> </w:t>
-      </w:r>
-      <w:proofErr w:type="spellStart"/>
-      <w:proofErr w:type="gramStart"/>
-      <w:r>
-        <w:t>purus</w:t>
-      </w:r>
-      <w:proofErr w:type="spellEnd"/>
-      <w:proofErr w:type="gramEnd"/>
-      <w:r>
-        <w:t xml:space="preserve">. </w:t>
-      </w:r>
-      <w:proofErr w:type="spellStart"/>
-      <w:r>
-        <w:t>Curabitur</w:t>
-      </w:r>
-      <w:proofErr w:type="spellEnd"/>
-      <w:r>
-        <w:t xml:space="preserve"> mi </w:t>
-      </w:r>
-      <w:proofErr w:type="spellStart"/>
-      <w:r>
-        <w:t>diam</w:t>
-      </w:r>
-      <w:proofErr w:type="spellEnd"/>
-      <w:r>
-        <w:t xml:space="preserve">, </w:t>
-      </w:r>
-      <w:proofErr w:type="spellStart"/>
-      <w:r>
-        <w:t>tempor</w:t>
-      </w:r>
-      <w:proofErr w:type="spellEnd"/>
-      <w:r>
-        <w:t xml:space="preserve"> </w:t>
-      </w:r>
-      <w:proofErr w:type="spellStart"/>
-      <w:r>
-        <w:t>ut</w:t>
-      </w:r>
-      <w:proofErr w:type="spellEnd"/>
-      <w:r>
-        <w:t xml:space="preserve"> magna a, </w:t>
+        <w:t>Mauris</w:t>
+      </w:r>
+      <w:proofErr w:type="spellEnd"/>
+      <w:r>
+        <w:t xml:space="preserve"> </w:t>
       </w:r>
       <w:proofErr w:type="spellStart"/>
       <w:r>
@@ -729,38 +683,6 @@
       </w:r>
       <w:proofErr w:type="spellEnd"/>
       <w:r>
-        <w:t xml:space="preserve"> </w:t>
-      </w:r>
-      <w:proofErr w:type="spellStart"/>
-      <w:r>
-        <w:t>sagittis</w:t>
-      </w:r>
-      <w:proofErr w:type="spellEnd"/>
-      <w:r>
-        <w:t xml:space="preserve"> </w:t>
-      </w:r>
-      <w:proofErr w:type="spellStart"/>
-      <w:r>
-        <w:t>nisl</w:t>
-      </w:r>
-      <w:proofErr w:type="spellEnd"/>
-      <w:r>
-        <w:t xml:space="preserve">. </w:t>
-      </w:r>
-      <w:proofErr w:type="spellStart"/>
-      <w:r>
-        <w:t>Mauris</w:t>
-      </w:r>
-      <w:proofErr w:type="spellEnd"/>
-      <w:r>
-        <w:t xml:space="preserve"> </w:t>
-      </w:r>
-      <w:proofErr w:type="spellStart"/>
-      <w:r>
-        <w:t>facilisis</w:t>
-      </w:r>
-      <w:proofErr w:type="spellEnd"/>
-      <w:r>
         <w:t xml:space="preserve"> dui sit </w:t>
       </w:r>
       <w:proofErr w:type="spellStart"/>
@@ -777,25 +699,12 @@
       </w:r>
       <w:proofErr w:type="spellEnd"/>
       <w:r>
-        <w:t xml:space="preserve"> </w:t>
-      </w:r>
-      <w:proofErr w:type="spellStart"/>
-      <w:r>
-        <w:t>fermentum</w:t>
-      </w:r>
-      <w:proofErr w:type="spellEnd"/>
-      <w:r>
-        <w:t>.</w:t>
+        <w:t xml:space="preserve"> fermentum.</w:t>
       </w:r>
     </w:p>
     <w:p>
-      <w:proofErr w:type="spellStart"/>
-      <w:r>
-        <w:t>Aenean</w:t>
-      </w:r>
-      <w:proofErr w:type="spellEnd"/>
-      <w:r>
-        <w:t xml:space="preserve"> </w:t>
+      <w:r>
+        <w:t xml:space="preserve">Aenean </w:t>
       </w:r>
       <w:proofErr w:type="spellStart"/>
       <w:r>
@@ -835,15 +744,255 @@
       </w:r>
       <w:proofErr w:type="spellEnd"/>
       <w:r>
+        <w:t xml:space="preserve">, diam </w:t>
+      </w:r>
+      <w:proofErr w:type="spellStart"/>
+      <w:r>
+        <w:t>turpis</w:t>
+      </w:r>
+      <w:proofErr w:type="spellEnd"/>
+      <w:r>
+        <w:t xml:space="preserve"> </w:t>
+      </w:r>
+      <w:proofErr w:type="spellStart"/>
+      <w:r>
+        <w:t>suscipit</w:t>
+      </w:r>
+      <w:proofErr w:type="spellEnd"/>
+      <w:r>
+        <w:t xml:space="preserve"> </w:t>
+      </w:r>
+      <w:proofErr w:type="spellStart"/>
+      <w:r>
+        <w:t>elit</w:t>
+      </w:r>
+      <w:proofErr w:type="spellEnd"/>
+      <w:r>
+        <w:t xml:space="preserve">, non </w:t>
+      </w:r>
+      <w:proofErr w:type="spellStart"/>
+      <w:r>
+        <w:t>rhoncus</w:t>
+      </w:r>
+      <w:proofErr w:type="spellEnd"/>
+      <w:r>
+        <w:t xml:space="preserve"> </w:t>
+      </w:r>
+      <w:proofErr w:type="spellStart"/>
+      <w:r>
+        <w:t>quam</w:t>
+      </w:r>
+      <w:proofErr w:type="spellEnd"/>
+      <w:r>
+        <w:t xml:space="preserve"> </w:t>
+      </w:r>
+      <w:proofErr w:type="spellStart"/>
+      <w:r>
+        <w:t>nisl</w:t>
+      </w:r>
+      <w:proofErr w:type="spellEnd"/>
+      <w:r>
+        <w:t xml:space="preserve"> pharetra dui. </w:t>
+      </w:r>
+      <w:proofErr w:type="spellStart"/>
+      <w:r>
+        <w:t>Aliquam</w:t>
+      </w:r>
+      <w:proofErr w:type="spellEnd"/>
+      <w:r>
+        <w:t xml:space="preserve"> </w:t>
+      </w:r>
+      <w:proofErr w:type="spellStart"/>
+      <w:r>
+        <w:t>erat</w:t>
+      </w:r>
+      <w:proofErr w:type="spellEnd"/>
+      <w:r>
+        <w:t xml:space="preserve"> </w:t>
+      </w:r>
+      <w:proofErr w:type="spellStart"/>
+      <w:r>
+        <w:t>volutpat</w:t>
+      </w:r>
+      <w:proofErr w:type="spellEnd"/>
+      <w:r>
+        <w:t xml:space="preserve">. Proin </w:t>
+      </w:r>
+      <w:proofErr w:type="spellStart"/>
+      <w:r>
+        <w:t>ut</w:t>
+      </w:r>
+      <w:proofErr w:type="spellEnd"/>
+      <w:r>
+        <w:t xml:space="preserve"> </w:t>
+      </w:r>
+      <w:proofErr w:type="spellStart"/>
+      <w:r>
+        <w:t>varius</w:t>
+      </w:r>
+      <w:proofErr w:type="spellEnd"/>
+      <w:r>
+        <w:t xml:space="preserve"> </w:t>
+      </w:r>
+      <w:proofErr w:type="spellStart"/>
+      <w:r>
+        <w:t>nulla</w:t>
+      </w:r>
+      <w:proofErr w:type="spellEnd"/>
+      <w:r>
+        <w:t xml:space="preserve">. Duis </w:t>
+      </w:r>
+      <w:proofErr w:type="spellStart"/>
+      <w:r>
+        <w:t>elementum</w:t>
+      </w:r>
+      <w:proofErr w:type="spellEnd"/>
+      <w:r>
+        <w:t xml:space="preserve"> </w:t>
+      </w:r>
+      <w:proofErr w:type="spellStart"/>
+      <w:r>
+        <w:t>sem</w:t>
+      </w:r>
+      <w:proofErr w:type="spellEnd"/>
+      <w:r>
+        <w:t xml:space="preserve"> sed </w:t>
+      </w:r>
+      <w:proofErr w:type="spellStart"/>
+      <w:r>
+        <w:t>venenatis</w:t>
+      </w:r>
+      <w:proofErr w:type="spellEnd"/>
+      <w:r>
+        <w:t xml:space="preserve"> </w:t>
+      </w:r>
+      <w:proofErr w:type="spellStart"/>
+      <w:r>
+        <w:t>euismod</w:t>
+      </w:r>
+      <w:proofErr w:type="spellEnd"/>
+      <w:r>
+        <w:t xml:space="preserve">. </w:t>
+      </w:r>
+      <w:proofErr w:type="spellStart"/>
+      <w:r>
+        <w:t>Vivamus</w:t>
+      </w:r>
+      <w:proofErr w:type="spellEnd"/>
+      <w:r>
+        <w:t xml:space="preserve"> </w:t>
+      </w:r>
+      <w:proofErr w:type="spellStart"/>
+      <w:r>
+        <w:t>tincidunt</w:t>
+      </w:r>
+      <w:proofErr w:type="spellEnd"/>
+      <w:r>
+        <w:t xml:space="preserve"> sit </w:t>
+      </w:r>
+      <w:proofErr w:type="spellStart"/>
+      <w:r>
+        <w:t>amet</w:t>
+      </w:r>
+      <w:proofErr w:type="spellEnd"/>
+      <w:r>
+        <w:t xml:space="preserve"> libero </w:t>
+      </w:r>
+      <w:proofErr w:type="spellStart"/>
+      <w:r>
+        <w:t>nec</w:t>
+      </w:r>
+      <w:proofErr w:type="spellEnd"/>
+      <w:r>
+        <w:t xml:space="preserve"> </w:t>
+      </w:r>
+      <w:proofErr w:type="spellStart"/>
+      <w:r>
+        <w:t>malesuada</w:t>
+      </w:r>
+      <w:proofErr w:type="spellEnd"/>
+      <w:r>
+        <w:t xml:space="preserve">. </w:t>
+      </w:r>
+      <w:proofErr w:type="spellStart"/>
+      <w:r>
+        <w:t>Pellentesque</w:t>
+      </w:r>
+      <w:proofErr w:type="spellEnd"/>
+      <w:r>
+        <w:t xml:space="preserve"> </w:t>
+      </w:r>
+      <w:proofErr w:type="spellStart"/>
+      <w:r>
+        <w:t>malesuada</w:t>
+      </w:r>
+      <w:proofErr w:type="spellEnd"/>
+      <w:r>
         <w:t xml:space="preserve">, </w:t>
       </w:r>
       <w:proofErr w:type="spellStart"/>
       <w:r>
-        <w:t>diam</w:t>
-      </w:r>
-      <w:proofErr w:type="spellEnd"/>
-      <w:r>
-        <w:t xml:space="preserve"> </w:t>
+        <w:t>neque</w:t>
+      </w:r>
+      <w:proofErr w:type="spellEnd"/>
+      <w:r>
+        <w:t xml:space="preserve"> et </w:t>
+      </w:r>
+      <w:proofErr w:type="spellStart"/>
+      <w:r>
+        <w:t>lobortis</w:t>
+      </w:r>
+      <w:proofErr w:type="spellEnd"/>
+      <w:r>
+        <w:t xml:space="preserve"> </w:t>
+      </w:r>
+      <w:proofErr w:type="spellStart"/>
+      <w:r>
+        <w:t>faucibus</w:t>
+      </w:r>
+      <w:proofErr w:type="spellEnd"/>
+      <w:r>
+        <w:t xml:space="preserve">, </w:t>
+      </w:r>
+      <w:proofErr w:type="spellStart"/>
+      <w:r>
+        <w:t>felis</w:t>
+      </w:r>
+      <w:proofErr w:type="spellEnd"/>
+      <w:r>
+        <w:t xml:space="preserve"> </w:t>
+      </w:r>
+      <w:proofErr w:type="spellStart"/>
+      <w:r>
+        <w:t>tellus</w:t>
+      </w:r>
+      <w:proofErr w:type="spellEnd"/>
+      <w:r>
+        <w:t xml:space="preserve"> </w:t>
+      </w:r>
+      <w:proofErr w:type="spellStart"/>
+      <w:r>
+        <w:t>tempor</w:t>
+      </w:r>
+      <w:proofErr w:type="spellEnd"/>
+      <w:r>
+        <w:t xml:space="preserve"> </w:t>
+      </w:r>
+      <w:proofErr w:type="spellStart"/>
+      <w:r>
+        <w:t>justo</w:t>
+      </w:r>
+      <w:proofErr w:type="spellEnd"/>
+      <w:r>
+        <w:t xml:space="preserve">, non </w:t>
+      </w:r>
+      <w:proofErr w:type="spellStart"/>
+      <w:r>
+        <w:t>volutpat</w:t>
+      </w:r>
+      <w:proofErr w:type="spellEnd"/>
+      <w:r>
+        <w:t xml:space="preserve"> eros </w:t>
       </w:r>
       <w:proofErr w:type="spellStart"/>
       <w:r>
@@ -851,15 +1000,207 @@
       </w:r>
       <w:proofErr w:type="spellEnd"/>
       <w:r>
-        <w:t xml:space="preserve"> </w:t>
-      </w:r>
-      <w:proofErr w:type="spellStart"/>
-      <w:r>
-        <w:t>suscipit</w:t>
-      </w:r>
-      <w:proofErr w:type="spellEnd"/>
-      <w:r>
-        <w:t xml:space="preserve"> </w:t>
+        <w:t xml:space="preserve"> in </w:t>
+      </w:r>
+      <w:proofErr w:type="spellStart"/>
+      <w:r>
+        <w:t>arcu</w:t>
+      </w:r>
+      <w:proofErr w:type="spellEnd"/>
+      <w:r>
+        <w:t xml:space="preserve">. Donec id </w:t>
+      </w:r>
+      <w:proofErr w:type="spellStart"/>
+      <w:r>
+        <w:t>tincidunt</w:t>
+      </w:r>
+      <w:proofErr w:type="spellEnd"/>
+      <w:r>
+        <w:t xml:space="preserve"> eros, </w:t>
+      </w:r>
+      <w:proofErr w:type="spellStart"/>
+      <w:r>
+        <w:t>tincidunt</w:t>
+      </w:r>
+      <w:proofErr w:type="spellEnd"/>
+      <w:r>
+        <w:t xml:space="preserve"> </w:t>
+      </w:r>
+      <w:proofErr w:type="spellStart"/>
+      <w:r>
+        <w:t>commodo</w:t>
+      </w:r>
+      <w:proofErr w:type="spellEnd"/>
+      <w:r>
+        <w:t xml:space="preserve"> </w:t>
+      </w:r>
+      <w:proofErr w:type="spellStart"/>
+      <w:r>
+        <w:t>enim</w:t>
+      </w:r>
+      <w:proofErr w:type="spellEnd"/>
+      <w:r>
+        <w:t xml:space="preserve">. Vestibulum </w:t>
+      </w:r>
+      <w:proofErr w:type="spellStart"/>
+      <w:r>
+        <w:t>tincidunt</w:t>
+      </w:r>
+      <w:proofErr w:type="spellEnd"/>
+      <w:r>
+        <w:t xml:space="preserve"> id </w:t>
+      </w:r>
+      <w:proofErr w:type="spellStart"/>
+      <w:r>
+        <w:t>lectus</w:t>
+      </w:r>
+      <w:proofErr w:type="spellEnd"/>
+      <w:r>
+        <w:t xml:space="preserve"> at pharetra. </w:t>
+      </w:r>
+      <w:proofErr w:type="spellStart"/>
+      <w:r>
+        <w:t>Suspendisse</w:t>
+      </w:r>
+      <w:proofErr w:type="spellEnd"/>
+      <w:r>
+        <w:t xml:space="preserve"> </w:t>
+      </w:r>
+      <w:proofErr w:type="spellStart"/>
+      <w:r>
+        <w:t>quis</w:t>
+      </w:r>
+      <w:proofErr w:type="spellEnd"/>
+      <w:r>
+        <w:t xml:space="preserve"> </w:t>
+      </w:r>
+      <w:proofErr w:type="spellStart"/>
+      <w:r>
+        <w:t>euismod</w:t>
+      </w:r>
+      <w:proofErr w:type="spellEnd"/>
+      <w:r>
+        <w:t xml:space="preserve"> lorem. Donec </w:t>
+      </w:r>
+      <w:proofErr w:type="spellStart"/>
+      <w:r>
+        <w:t>facilisis</w:t>
+      </w:r>
+      <w:proofErr w:type="spellEnd"/>
+      <w:r>
+        <w:t xml:space="preserve"> </w:t>
+      </w:r>
+      <w:proofErr w:type="spellStart"/>
+      <w:r>
+        <w:t>erat</w:t>
+      </w:r>
+      <w:proofErr w:type="spellEnd"/>
+      <w:r>
+        <w:t xml:space="preserve"> in </w:t>
+      </w:r>
+      <w:proofErr w:type="spellStart"/>
+      <w:r>
+        <w:t>massa</w:t>
+      </w:r>
+      <w:proofErr w:type="spellEnd"/>
+      <w:r>
+        <w:t xml:space="preserve"> </w:t>
+      </w:r>
+      <w:proofErr w:type="spellStart"/>
+      <w:r>
+        <w:t>aliquet</w:t>
+      </w:r>
+      <w:proofErr w:type="spellEnd"/>
+      <w:r>
+        <w:t xml:space="preserve"> </w:t>
+      </w:r>
+      <w:proofErr w:type="spellStart"/>
+      <w:r>
+        <w:t>ultricies</w:t>
+      </w:r>
+      <w:proofErr w:type="spellEnd"/>
+      <w:r>
+        <w:t xml:space="preserve">. </w:t>
+      </w:r>
+      <w:proofErr w:type="spellStart"/>
+      <w:r>
+        <w:t>Aliquam</w:t>
+      </w:r>
+      <w:proofErr w:type="spellEnd"/>
+      <w:r>
+        <w:t xml:space="preserve"> et </w:t>
+      </w:r>
+      <w:proofErr w:type="spellStart"/>
+      <w:r>
+        <w:t>iaculis</w:t>
+      </w:r>
+      <w:proofErr w:type="spellEnd"/>
+      <w:r>
+        <w:t xml:space="preserve"> magna. Proin </w:t>
+      </w:r>
+      <w:proofErr w:type="spellStart"/>
+      <w:r>
+        <w:t>nec</w:t>
+      </w:r>
+      <w:proofErr w:type="spellEnd"/>
+      <w:r>
+        <w:t xml:space="preserve"> </w:t>
+      </w:r>
+      <w:proofErr w:type="spellStart"/>
+      <w:r>
+        <w:t>porttitor</w:t>
+      </w:r>
+      <w:proofErr w:type="spellEnd"/>
+      <w:r>
+        <w:t xml:space="preserve"> </w:t>
+      </w:r>
+      <w:proofErr w:type="spellStart"/>
+      <w:r>
+        <w:t>nibh</w:t>
+      </w:r>
+      <w:proofErr w:type="spellEnd"/>
+      <w:r>
+        <w:t xml:space="preserve">. Nunc </w:t>
+      </w:r>
+      <w:proofErr w:type="spellStart"/>
+      <w:r>
+        <w:t>condimentum</w:t>
+      </w:r>
+      <w:proofErr w:type="spellEnd"/>
+      <w:r>
+        <w:t xml:space="preserve">, </w:t>
+      </w:r>
+      <w:proofErr w:type="spellStart"/>
+      <w:r>
+        <w:t>nulla</w:t>
+      </w:r>
+      <w:proofErr w:type="spellEnd"/>
+      <w:r>
+        <w:t xml:space="preserve"> sit </w:t>
+      </w:r>
+      <w:proofErr w:type="spellStart"/>
+      <w:r>
+        <w:t>amet</w:t>
+      </w:r>
+      <w:proofErr w:type="spellEnd"/>
+      <w:r>
+        <w:t xml:space="preserve"> </w:t>
+      </w:r>
+      <w:proofErr w:type="spellStart"/>
+      <w:r>
+        <w:t>placerat</w:t>
+      </w:r>
+      <w:proofErr w:type="spellEnd"/>
+      <w:r>
+        <w:t xml:space="preserve"> </w:t>
+      </w:r>
+      <w:proofErr w:type="spellStart"/>
+      <w:r>
+        <w:t>dapibus</w:t>
+      </w:r>
+      <w:proofErr w:type="spellEnd"/>
+      <w:r>
+        <w:t xml:space="preserve">, </w:t>
       </w:r>
       <w:proofErr w:type="spellStart"/>
       <w:r>
@@ -867,227 +1208,23 @@
       </w:r>
       <w:proofErr w:type="spellEnd"/>
       <w:r>
-        <w:t xml:space="preserve">, non </w:t>
-      </w:r>
-      <w:proofErr w:type="spellStart"/>
-      <w:r>
-        <w:t>rhoncus</w:t>
-      </w:r>
-      <w:proofErr w:type="spellEnd"/>
-      <w:r>
-        <w:t xml:space="preserve"> quam </w:t>
-      </w:r>
-      <w:proofErr w:type="spellStart"/>
-      <w:r>
-        <w:t>nisl</w:t>
-      </w:r>
-      <w:proofErr w:type="spellEnd"/>
-      <w:r>
-        <w:t xml:space="preserve"> pharetra dui. </w:t>
-      </w:r>
-      <w:proofErr w:type="spellStart"/>
-      <w:r>
-        <w:t>Aliquam</w:t>
-      </w:r>
-      <w:proofErr w:type="spellEnd"/>
-      <w:r>
-        <w:t xml:space="preserve"> </w:t>
-      </w:r>
-      <w:proofErr w:type="spellStart"/>
-      <w:r>
-        <w:t>erat</w:t>
-      </w:r>
-      <w:proofErr w:type="spellEnd"/>
-      <w:r>
-        <w:t xml:space="preserve"> </w:t>
-      </w:r>
-      <w:proofErr w:type="spellStart"/>
-      <w:r>
-        <w:t>volutpat</w:t>
-      </w:r>
-      <w:proofErr w:type="spellEnd"/>
-      <w:r>
-        <w:t xml:space="preserve">. </w:t>
-      </w:r>
-      <w:proofErr w:type="spellStart"/>
-      <w:r>
-        <w:t>Proin</w:t>
-      </w:r>
-      <w:proofErr w:type="spellEnd"/>
-      <w:r>
-        <w:t xml:space="preserve"> </w:t>
-      </w:r>
-      <w:proofErr w:type="spellStart"/>
-      <w:r>
-        <w:t>ut</w:t>
-      </w:r>
-      <w:proofErr w:type="spellEnd"/>
-      <w:r>
-        <w:t xml:space="preserve"> </w:t>
-      </w:r>
-      <w:proofErr w:type="spellStart"/>
-      <w:r>
-        <w:t>varius</w:t>
-      </w:r>
-      <w:proofErr w:type="spellEnd"/>
-      <w:r>
-        <w:t xml:space="preserve"> </w:t>
-      </w:r>
-      <w:proofErr w:type="spellStart"/>
-      <w:r>
-        <w:t>nulla</w:t>
-      </w:r>
-      <w:proofErr w:type="spellEnd"/>
-      <w:r>
-        <w:t xml:space="preserve">. </w:t>
-      </w:r>
-      <w:proofErr w:type="spellStart"/>
-      <w:r>
-        <w:t>Duis</w:t>
-      </w:r>
-      <w:proofErr w:type="spellEnd"/>
-      <w:r>
-        <w:t xml:space="preserve"> </w:t>
-      </w:r>
-      <w:proofErr w:type="spellStart"/>
-      <w:r>
-        <w:t>elementum</w:t>
-      </w:r>
-      <w:proofErr w:type="spellEnd"/>
-      <w:r>
-        <w:t xml:space="preserve"> </w:t>
-      </w:r>
-      <w:proofErr w:type="spellStart"/>
-      <w:proofErr w:type="gramStart"/>
-      <w:r>
-        <w:t>sem</w:t>
-      </w:r>
-      <w:proofErr w:type="spellEnd"/>
-      <w:proofErr w:type="gramEnd"/>
-      <w:r>
-        <w:t xml:space="preserve"> </w:t>
-      </w:r>
-      <w:proofErr w:type="spellStart"/>
-      <w:r>
-        <w:t>sed</w:t>
-      </w:r>
-      <w:proofErr w:type="spellEnd"/>
-      <w:r>
-        <w:t xml:space="preserve"> </w:t>
-      </w:r>
-      <w:proofErr w:type="spellStart"/>
-      <w:r>
-        <w:t>venenatis</w:t>
-      </w:r>
-      <w:proofErr w:type="spellEnd"/>
-      <w:r>
-        <w:t xml:space="preserve"> </w:t>
-      </w:r>
-      <w:proofErr w:type="spellStart"/>
-      <w:r>
-        <w:t>euismod</w:t>
-      </w:r>
-      <w:proofErr w:type="spellEnd"/>
-      <w:r>
-        <w:t xml:space="preserve">. </w:t>
-      </w:r>
-      <w:proofErr w:type="spellStart"/>
-      <w:r>
-        <w:t>Vivamus</w:t>
-      </w:r>
-      <w:proofErr w:type="spellEnd"/>
-      <w:r>
-        <w:t xml:space="preserve"> </w:t>
-      </w:r>
-      <w:proofErr w:type="spellStart"/>
-      <w:r>
-        <w:t>tincidunt</w:t>
-      </w:r>
-      <w:proofErr w:type="spellEnd"/>
-      <w:r>
-        <w:t xml:space="preserve"> sit </w:t>
-      </w:r>
-      <w:proofErr w:type="spellStart"/>
-      <w:r>
-        <w:t>amet</w:t>
-      </w:r>
-      <w:proofErr w:type="spellEnd"/>
-      <w:r>
-        <w:t xml:space="preserve"> libero </w:t>
-      </w:r>
-      <w:proofErr w:type="spellStart"/>
-      <w:proofErr w:type="gramStart"/>
-      <w:r>
-        <w:t>nec</w:t>
-      </w:r>
-      <w:proofErr w:type="spellEnd"/>
-      <w:proofErr w:type="gramEnd"/>
-      <w:r>
-        <w:t xml:space="preserve"> </w:t>
-      </w:r>
-      <w:proofErr w:type="spellStart"/>
-      <w:r>
-        <w:t>malesuada</w:t>
-      </w:r>
-      <w:proofErr w:type="spellEnd"/>
-      <w:r>
-        <w:t xml:space="preserve">. </w:t>
-      </w:r>
-      <w:proofErr w:type="spellStart"/>
-      <w:r>
-        <w:t>Pellentesque</w:t>
-      </w:r>
-      <w:proofErr w:type="spellEnd"/>
-      <w:r>
-        <w:t xml:space="preserve"> </w:t>
-      </w:r>
-      <w:proofErr w:type="spellStart"/>
-      <w:r>
-        <w:t>malesuada</w:t>
-      </w:r>
-      <w:proofErr w:type="spellEnd"/>
-      <w:r>
-        <w:t xml:space="preserve">, </w:t>
-      </w:r>
-      <w:proofErr w:type="spellStart"/>
-      <w:r>
-        <w:t>neque</w:t>
-      </w:r>
-      <w:proofErr w:type="spellEnd"/>
-      <w:r>
-        <w:t xml:space="preserve"> </w:t>
-      </w:r>
-      <w:proofErr w:type="gramStart"/>
-      <w:r>
-        <w:t>et</w:t>
-      </w:r>
-      <w:proofErr w:type="gramEnd"/>
-      <w:r>
-        <w:t xml:space="preserve"> </w:t>
-      </w:r>
-      <w:proofErr w:type="spellStart"/>
-      <w:r>
-        <w:t>lobortis</w:t>
-      </w:r>
-      <w:proofErr w:type="spellEnd"/>
-      <w:r>
-        <w:t xml:space="preserve"> </w:t>
-      </w:r>
-      <w:proofErr w:type="spellStart"/>
-      <w:r>
-        <w:t>faucibus</w:t>
-      </w:r>
-      <w:proofErr w:type="spellEnd"/>
-      <w:r>
-        <w:t xml:space="preserve">, </w:t>
-      </w:r>
-      <w:proofErr w:type="spellStart"/>
-      <w:r>
-        <w:t>felis</w:t>
-      </w:r>
-      <w:proofErr w:type="spellEnd"/>
-      <w:r>
-        <w:t xml:space="preserve"> </w:t>
+        <w:t xml:space="preserve"> ipsum </w:t>
+      </w:r>
+      <w:proofErr w:type="spellStart"/>
+      <w:r>
+        <w:t>imperdiet</w:t>
+      </w:r>
+      <w:proofErr w:type="spellEnd"/>
+      <w:r>
+        <w:t xml:space="preserve"> </w:t>
+      </w:r>
+      <w:proofErr w:type="spellStart"/>
+      <w:r>
+        <w:t>lacus</w:t>
+      </w:r>
+      <w:proofErr w:type="spellEnd"/>
+      <w:r>
+        <w:t xml:space="preserve">, vel lacinia </w:t>
       </w:r>
       <w:proofErr w:type="spellStart"/>
       <w:r>
@@ -1099,337 +1236,11 @@
       </w:r>
       <w:proofErr w:type="spellStart"/>
       <w:r>
-        <w:t>tempor</w:t>
-      </w:r>
-      <w:proofErr w:type="spellEnd"/>
-      <w:r>
-        <w:t xml:space="preserve"> </w:t>
-      </w:r>
-      <w:proofErr w:type="spellStart"/>
-      <w:r>
-        <w:t>justo</w:t>
-      </w:r>
-      <w:proofErr w:type="spellEnd"/>
-      <w:r>
-        <w:t xml:space="preserve">, non </w:t>
-      </w:r>
-      <w:proofErr w:type="spellStart"/>
-      <w:r>
-        <w:t>volutpat</w:t>
-      </w:r>
-      <w:proofErr w:type="spellEnd"/>
-      <w:r>
-        <w:t xml:space="preserve"> </w:t>
-      </w:r>
-      <w:proofErr w:type="spellStart"/>
-      <w:r>
-        <w:t>eros</w:t>
-      </w:r>
-      <w:proofErr w:type="spellEnd"/>
-      <w:r>
-        <w:t xml:space="preserve"> </w:t>
-      </w:r>
-      <w:proofErr w:type="spellStart"/>
-      <w:r>
-        <w:t>turpis</w:t>
-      </w:r>
-      <w:proofErr w:type="spellEnd"/>
-      <w:r>
-        <w:t xml:space="preserve"> in </w:t>
-      </w:r>
-      <w:proofErr w:type="spellStart"/>
-      <w:r>
-        <w:t>arcu</w:t>
-      </w:r>
-      <w:proofErr w:type="spellEnd"/>
-      <w:r>
-        <w:t xml:space="preserve">. </w:t>
-      </w:r>
-      <w:proofErr w:type="spellStart"/>
-      <w:r>
-        <w:t>Donec</w:t>
-      </w:r>
-      <w:proofErr w:type="spellEnd"/>
-      <w:r>
-        <w:t xml:space="preserve"> id </w:t>
-      </w:r>
-      <w:proofErr w:type="spellStart"/>
-      <w:r>
-        <w:t>tincidunt</w:t>
-      </w:r>
-      <w:proofErr w:type="spellEnd"/>
-      <w:r>
-        <w:t xml:space="preserve"> </w:t>
-      </w:r>
-      <w:proofErr w:type="spellStart"/>
-      <w:r>
-        <w:t>eros</w:t>
-      </w:r>
-      <w:proofErr w:type="spellEnd"/>
-      <w:r>
-        <w:t xml:space="preserve">, </w:t>
-      </w:r>
-      <w:proofErr w:type="spellStart"/>
-      <w:r>
-        <w:t>tincidunt</w:t>
-      </w:r>
-      <w:proofErr w:type="spellEnd"/>
-      <w:r>
-        <w:t xml:space="preserve"> </w:t>
-      </w:r>
-      <w:proofErr w:type="spellStart"/>
-      <w:r>
-        <w:t>commodo</w:t>
-      </w:r>
-      <w:proofErr w:type="spellEnd"/>
-      <w:r>
-        <w:t xml:space="preserve"> </w:t>
-      </w:r>
-      <w:proofErr w:type="spellStart"/>
-      <w:r>
-        <w:t>enim</w:t>
-      </w:r>
-      <w:proofErr w:type="spellEnd"/>
-      <w:r>
-        <w:t xml:space="preserve">. </w:t>
-      </w:r>
-      <w:proofErr w:type="spellStart"/>
-      <w:r>
-        <w:t>Vestibulum</w:t>
-      </w:r>
-      <w:proofErr w:type="spellEnd"/>
-      <w:r>
-        <w:t xml:space="preserve"> </w:t>
-      </w:r>
-      <w:proofErr w:type="spellStart"/>
-      <w:r>
-        <w:t>tincidunt</w:t>
-      </w:r>
-      <w:proofErr w:type="spellEnd"/>
-      <w:r>
-        <w:t xml:space="preserve"> id </w:t>
-      </w:r>
-      <w:proofErr w:type="spellStart"/>
-      <w:r>
-        <w:t>lectus</w:t>
-      </w:r>
-      <w:proofErr w:type="spellEnd"/>
-      <w:r>
-        <w:t xml:space="preserve"> at pharetra. </w:t>
-      </w:r>
-      <w:proofErr w:type="spellStart"/>
-      <w:r>
-        <w:t>Suspendisse</w:t>
-      </w:r>
-      <w:proofErr w:type="spellEnd"/>
-      <w:r>
-        <w:t xml:space="preserve"> </w:t>
-      </w:r>
-      <w:proofErr w:type="spellStart"/>
-      <w:r>
-        <w:t>quis</w:t>
-      </w:r>
-      <w:proofErr w:type="spellEnd"/>
-      <w:r>
-        <w:t xml:space="preserve"> </w:t>
-      </w:r>
-      <w:proofErr w:type="spellStart"/>
-      <w:r>
-        <w:t>euismod</w:t>
-      </w:r>
-      <w:proofErr w:type="spellEnd"/>
-      <w:r>
-        <w:t xml:space="preserve"> lorem. </w:t>
-      </w:r>
-      <w:proofErr w:type="spellStart"/>
-      <w:r>
-        <w:t>Donec</w:t>
-      </w:r>
-      <w:proofErr w:type="spellEnd"/>
-      <w:r>
-        <w:t xml:space="preserve"> </w:t>
-      </w:r>
-      <w:proofErr w:type="spellStart"/>
-      <w:r>
-        <w:t>facilisis</w:t>
-      </w:r>
-      <w:proofErr w:type="spellEnd"/>
-      <w:r>
-        <w:t xml:space="preserve"> </w:t>
-      </w:r>
-      <w:proofErr w:type="spellStart"/>
-      <w:r>
-        <w:t>erat</w:t>
-      </w:r>
-      <w:proofErr w:type="spellEnd"/>
-      <w:r>
-        <w:t xml:space="preserve"> in </w:t>
-      </w:r>
-      <w:proofErr w:type="spellStart"/>
-      <w:proofErr w:type="gramStart"/>
-      <w:r>
-        <w:t>massa</w:t>
-      </w:r>
-      <w:proofErr w:type="spellEnd"/>
-      <w:proofErr w:type="gramEnd"/>
-      <w:r>
-        <w:t xml:space="preserve"> </w:t>
-      </w:r>
-      <w:proofErr w:type="spellStart"/>
-      <w:r>
-        <w:t>aliquet</w:t>
-      </w:r>
-      <w:proofErr w:type="spellEnd"/>
-      <w:r>
-        <w:t xml:space="preserve"> </w:t>
-      </w:r>
-      <w:proofErr w:type="spellStart"/>
-      <w:r>
-        <w:t>ultricies</w:t>
-      </w:r>
-      <w:proofErr w:type="spellEnd"/>
-      <w:r>
-        <w:t xml:space="preserve">. </w:t>
-      </w:r>
-      <w:proofErr w:type="spellStart"/>
-      <w:r>
-        <w:t>Aliquam</w:t>
-      </w:r>
-      <w:proofErr w:type="spellEnd"/>
-      <w:r>
-        <w:t xml:space="preserve"> </w:t>
-      </w:r>
-      <w:proofErr w:type="gramStart"/>
-      <w:r>
-        <w:t>et</w:t>
-      </w:r>
-      <w:proofErr w:type="gramEnd"/>
-      <w:r>
-        <w:t xml:space="preserve"> </w:t>
-      </w:r>
-      <w:proofErr w:type="spellStart"/>
-      <w:r>
-        <w:t>iaculis</w:t>
-      </w:r>
-      <w:proofErr w:type="spellEnd"/>
-      <w:r>
-        <w:t xml:space="preserve"> magna. </w:t>
-      </w:r>
-      <w:proofErr w:type="spellStart"/>
-      <w:r>
-        <w:t>Proin</w:t>
-      </w:r>
-      <w:proofErr w:type="spellEnd"/>
-      <w:r>
-        <w:t xml:space="preserve"> </w:t>
-      </w:r>
-      <w:proofErr w:type="spellStart"/>
-      <w:proofErr w:type="gramStart"/>
-      <w:r>
-        <w:t>nec</w:t>
-      </w:r>
-      <w:proofErr w:type="spellEnd"/>
-      <w:proofErr w:type="gramEnd"/>
-      <w:r>
-        <w:t xml:space="preserve"> </w:t>
-      </w:r>
-      <w:proofErr w:type="spellStart"/>
-      <w:r>
-        <w:t>porttitor</w:t>
-      </w:r>
-      <w:proofErr w:type="spellEnd"/>
-      <w:r>
-        <w:t xml:space="preserve"> </w:t>
-      </w:r>
-      <w:proofErr w:type="spellStart"/>
-      <w:r>
-        <w:t>nibh</w:t>
-      </w:r>
-      <w:proofErr w:type="spellEnd"/>
-      <w:r>
-        <w:t xml:space="preserve">. Nunc </w:t>
-      </w:r>
-      <w:proofErr w:type="spellStart"/>
-      <w:r>
-        <w:t>condimentum</w:t>
-      </w:r>
-      <w:proofErr w:type="spellEnd"/>
-      <w:r>
-        <w:t xml:space="preserve">, </w:t>
-      </w:r>
-      <w:proofErr w:type="spellStart"/>
-      <w:r>
-        <w:t>nulla</w:t>
-      </w:r>
-      <w:proofErr w:type="spellEnd"/>
-      <w:r>
-        <w:t xml:space="preserve"> sit </w:t>
-      </w:r>
-      <w:proofErr w:type="spellStart"/>
-      <w:r>
-        <w:t>amet</w:t>
-      </w:r>
-      <w:proofErr w:type="spellEnd"/>
-      <w:r>
-        <w:t xml:space="preserve"> </w:t>
-      </w:r>
-      <w:proofErr w:type="spellStart"/>
-      <w:r>
-        <w:t>placerat</w:t>
-      </w:r>
-      <w:proofErr w:type="spellEnd"/>
-      <w:r>
-        <w:t xml:space="preserve"> </w:t>
-      </w:r>
-      <w:proofErr w:type="spellStart"/>
-      <w:r>
-        <w:t>dapibus</w:t>
-      </w:r>
-      <w:proofErr w:type="spellEnd"/>
-      <w:r>
-        <w:t xml:space="preserve">, </w:t>
-      </w:r>
-      <w:proofErr w:type="spellStart"/>
-      <w:r>
-        <w:t>elit</w:t>
-      </w:r>
-      <w:proofErr w:type="spellEnd"/>
-      <w:r>
-        <w:t xml:space="preserve"> ipsum </w:t>
-      </w:r>
-      <w:proofErr w:type="spellStart"/>
-      <w:r>
-        <w:t>imperdiet</w:t>
-      </w:r>
-      <w:proofErr w:type="spellEnd"/>
-      <w:r>
-        <w:t xml:space="preserve"> lacus, </w:t>
-      </w:r>
-      <w:proofErr w:type="spellStart"/>
-      <w:proofErr w:type="gramStart"/>
-      <w:r>
-        <w:t>vel</w:t>
-      </w:r>
-      <w:proofErr w:type="spellEnd"/>
-      <w:proofErr w:type="gramEnd"/>
-      <w:r>
-        <w:t xml:space="preserve"> </w:t>
-      </w:r>
-      <w:proofErr w:type="spellStart"/>
-      <w:r>
-        <w:t>lacinia</w:t>
-      </w:r>
-      <w:proofErr w:type="spellEnd"/>
-      <w:r>
-        <w:t xml:space="preserve"> </w:t>
-      </w:r>
-      <w:proofErr w:type="spellStart"/>
-      <w:r>
-        <w:t>tellus</w:t>
-      </w:r>
-      <w:proofErr w:type="spellEnd"/>
-      <w:r>
-        <w:t xml:space="preserve"> quam </w:t>
+        <w:t>quam</w:t>
+      </w:r>
+      <w:proofErr w:type="spellEnd"/>
+      <w:r>
+        <w:t xml:space="preserve"> </w:t>
       </w:r>
       <w:proofErr w:type="spellStart"/>
       <w:r>
@@ -1457,21 +1268,8 @@
       </w:r>
     </w:p>
     <w:p>
-      <w:proofErr w:type="spellStart"/>
-      <w:r>
-        <w:t>Morbi</w:t>
-      </w:r>
-      <w:proofErr w:type="spellEnd"/>
-      <w:r>
-        <w:t xml:space="preserve"> </w:t>
-      </w:r>
-      <w:proofErr w:type="spellStart"/>
-      <w:r>
-        <w:t>maximus</w:t>
-      </w:r>
-      <w:proofErr w:type="spellEnd"/>
-      <w:r>
-        <w:t xml:space="preserve"> </w:t>
+      <w:r>
+        <w:t xml:space="preserve">Morbi maximus </w:t>
       </w:r>
       <w:proofErr w:type="spellStart"/>
       <w:r>
@@ -1583,15 +1381,7 @@
       </w:r>
       <w:proofErr w:type="spellEnd"/>
       <w:r>
-        <w:t xml:space="preserve"> </w:t>
-      </w:r>
-      <w:proofErr w:type="gramStart"/>
-      <w:r>
-        <w:t>et</w:t>
-      </w:r>
-      <w:proofErr w:type="gramEnd"/>
-      <w:r>
-        <w:t xml:space="preserve"> libero </w:t>
+        <w:t xml:space="preserve"> et libero </w:t>
       </w:r>
       <w:proofErr w:type="spellStart"/>
       <w:r>
@@ -1623,15 +1413,7 @@
       </w:r>
       <w:proofErr w:type="spellEnd"/>
       <w:r>
-        <w:t xml:space="preserve"> a </w:t>
-      </w:r>
-      <w:proofErr w:type="spellStart"/>
-      <w:r>
-        <w:t>lacinia</w:t>
-      </w:r>
-      <w:proofErr w:type="spellEnd"/>
-      <w:r>
-        <w:t xml:space="preserve"> </w:t>
+        <w:t xml:space="preserve"> a lacinia </w:t>
       </w:r>
       <w:proofErr w:type="spellStart"/>
       <w:r>
@@ -1639,19 +1421,83 @@
       </w:r>
       <w:proofErr w:type="spellEnd"/>
       <w:r>
+        <w:t xml:space="preserve">. Sed </w:t>
+      </w:r>
+      <w:proofErr w:type="spellStart"/>
+      <w:r>
+        <w:t>posuere</w:t>
+      </w:r>
+      <w:proofErr w:type="spellEnd"/>
+      <w:r>
+        <w:t xml:space="preserve"> </w:t>
+      </w:r>
+      <w:proofErr w:type="spellStart"/>
+      <w:r>
+        <w:t>quis</w:t>
+      </w:r>
+      <w:proofErr w:type="spellEnd"/>
+      <w:r>
+        <w:t xml:space="preserve"> diam </w:t>
+      </w:r>
+      <w:proofErr w:type="spellStart"/>
+      <w:r>
+        <w:t>eu</w:t>
+      </w:r>
+      <w:proofErr w:type="spellEnd"/>
+      <w:r>
+        <w:t xml:space="preserve"> </w:t>
+      </w:r>
+      <w:proofErr w:type="spellStart"/>
+      <w:r>
+        <w:t>pellentesque</w:t>
+      </w:r>
+      <w:proofErr w:type="spellEnd"/>
+      <w:r>
         <w:t xml:space="preserve">. </w:t>
       </w:r>
       <w:proofErr w:type="spellStart"/>
       <w:r>
-        <w:t>Sed</w:t>
-      </w:r>
-      <w:proofErr w:type="spellEnd"/>
-      <w:r>
-        <w:t xml:space="preserve"> </w:t>
-      </w:r>
-      <w:proofErr w:type="spellStart"/>
-      <w:r>
-        <w:t>posuere</w:t>
+        <w:t>Etiam</w:t>
+      </w:r>
+      <w:proofErr w:type="spellEnd"/>
+      <w:r>
+        <w:t xml:space="preserve"> ac </w:t>
+      </w:r>
+      <w:proofErr w:type="spellStart"/>
+      <w:r>
+        <w:t>facilisis</w:t>
+      </w:r>
+      <w:proofErr w:type="spellEnd"/>
+      <w:r>
+        <w:t xml:space="preserve"> </w:t>
+      </w:r>
+      <w:proofErr w:type="spellStart"/>
+      <w:r>
+        <w:t>nulla</w:t>
+      </w:r>
+      <w:proofErr w:type="spellEnd"/>
+      <w:r>
+        <w:t xml:space="preserve">. Maecenas gravida a dolor </w:t>
+      </w:r>
+      <w:proofErr w:type="spellStart"/>
+      <w:r>
+        <w:t>ut</w:t>
+      </w:r>
+      <w:proofErr w:type="spellEnd"/>
+      <w:r>
+        <w:t xml:space="preserve"> </w:t>
+      </w:r>
+      <w:proofErr w:type="spellStart"/>
+      <w:r>
+        <w:t>bibendum</w:t>
+      </w:r>
+      <w:proofErr w:type="spellEnd"/>
+      <w:r>
+        <w:t xml:space="preserve">. Donec pulvinar </w:t>
+      </w:r>
+      <w:proofErr w:type="spellStart"/>
+      <w:r>
+        <w:t>sem</w:t>
       </w:r>
       <w:proofErr w:type="spellEnd"/>
       <w:r>
@@ -1667,23 +1513,15 @@
       </w:r>
       <w:proofErr w:type="spellStart"/>
       <w:r>
-        <w:t>diam</w:t>
-      </w:r>
-      <w:proofErr w:type="spellEnd"/>
-      <w:r>
-        <w:t xml:space="preserve"> </w:t>
-      </w:r>
-      <w:proofErr w:type="spellStart"/>
-      <w:r>
-        <w:t>eu</w:t>
-      </w:r>
-      <w:proofErr w:type="spellEnd"/>
-      <w:r>
-        <w:t xml:space="preserve"> </w:t>
-      </w:r>
-      <w:proofErr w:type="spellStart"/>
-      <w:r>
-        <w:t>pellentesque</w:t>
+        <w:t>tincidunt</w:t>
+      </w:r>
+      <w:proofErr w:type="spellEnd"/>
+      <w:r>
+        <w:t xml:space="preserve"> </w:t>
+      </w:r>
+      <w:proofErr w:type="spellStart"/>
+      <w:r>
+        <w:t>aliquet</w:t>
       </w:r>
       <w:proofErr w:type="spellEnd"/>
       <w:r>
@@ -1691,105 +1529,47 @@
       </w:r>
       <w:proofErr w:type="spellStart"/>
       <w:r>
-        <w:t>Etiam</w:t>
-      </w:r>
-      <w:proofErr w:type="spellEnd"/>
-      <w:r>
-        <w:t xml:space="preserve"> ac </w:t>
-      </w:r>
-      <w:proofErr w:type="spellStart"/>
-      <w:r>
-        <w:t>facilisis</w:t>
-      </w:r>
-      <w:proofErr w:type="spellEnd"/>
-      <w:r>
-        <w:t xml:space="preserve"> </w:t>
-      </w:r>
-      <w:proofErr w:type="spellStart"/>
-      <w:r>
-        <w:t>nulla</w:t>
-      </w:r>
-      <w:proofErr w:type="spellEnd"/>
-      <w:r>
-        <w:t xml:space="preserve">. Maecenas gravida a dolor </w:t>
-      </w:r>
-      <w:proofErr w:type="spellStart"/>
-      <w:r>
-        <w:t>ut</w:t>
-      </w:r>
-      <w:proofErr w:type="spellEnd"/>
-      <w:r>
-        <w:t xml:space="preserve"> </w:t>
-      </w:r>
-      <w:proofErr w:type="spellStart"/>
-      <w:r>
-        <w:t>bibendum</w:t>
-      </w:r>
-      <w:proofErr w:type="spellEnd"/>
-      <w:r>
-        <w:t xml:space="preserve">. </w:t>
-      </w:r>
-      <w:proofErr w:type="spellStart"/>
-      <w:r>
-        <w:t>Donec</w:t>
-      </w:r>
-      <w:proofErr w:type="spellEnd"/>
-      <w:r>
-        <w:t xml:space="preserve"> </w:t>
-      </w:r>
-      <w:proofErr w:type="spellStart"/>
-      <w:r>
-        <w:t>pulvinar</w:t>
-      </w:r>
-      <w:proofErr w:type="spellEnd"/>
-      <w:r>
-        <w:t xml:space="preserve"> </w:t>
-      </w:r>
-      <w:proofErr w:type="spellStart"/>
-      <w:proofErr w:type="gramStart"/>
-      <w:r>
-        <w:t>sem</w:t>
-      </w:r>
-      <w:proofErr w:type="spellEnd"/>
-      <w:proofErr w:type="gramEnd"/>
-      <w:r>
-        <w:t xml:space="preserve"> </w:t>
-      </w:r>
-      <w:proofErr w:type="spellStart"/>
-      <w:r>
-        <w:t>quis</w:t>
-      </w:r>
-      <w:proofErr w:type="spellEnd"/>
-      <w:r>
-        <w:t xml:space="preserve"> </w:t>
-      </w:r>
-      <w:proofErr w:type="spellStart"/>
-      <w:r>
-        <w:t>tincidunt</w:t>
-      </w:r>
-      <w:proofErr w:type="spellEnd"/>
-      <w:r>
-        <w:t xml:space="preserve"> </w:t>
-      </w:r>
-      <w:proofErr w:type="spellStart"/>
-      <w:r>
-        <w:t>aliquet</w:t>
-      </w:r>
-      <w:proofErr w:type="spellEnd"/>
-      <w:r>
-        <w:t xml:space="preserve">. </w:t>
-      </w:r>
-      <w:proofErr w:type="spellStart"/>
-      <w:r>
         <w:t>Phasellus</w:t>
       </w:r>
       <w:proofErr w:type="spellEnd"/>
       <w:r>
-        <w:t xml:space="preserve"> </w:t>
-      </w:r>
-      <w:proofErr w:type="spellStart"/>
-      <w:r>
-        <w:t>maximus</w:t>
+        <w:t xml:space="preserve"> maximus, </w:t>
+      </w:r>
+      <w:proofErr w:type="spellStart"/>
+      <w:r>
+        <w:t>lectus</w:t>
+      </w:r>
+      <w:proofErr w:type="spellEnd"/>
+      <w:r>
+        <w:t xml:space="preserve"> at </w:t>
+      </w:r>
+      <w:proofErr w:type="spellStart"/>
+      <w:r>
+        <w:t>rhoncus</w:t>
+      </w:r>
+      <w:proofErr w:type="spellEnd"/>
+      <w:r>
+        <w:t xml:space="preserve"> </w:t>
+      </w:r>
+      <w:proofErr w:type="spellStart"/>
+      <w:r>
+        <w:t>molestie</w:t>
+      </w:r>
+      <w:proofErr w:type="spellEnd"/>
+      <w:r>
+        <w:t xml:space="preserve">, libero diam </w:t>
+      </w:r>
+      <w:proofErr w:type="spellStart"/>
+      <w:r>
+        <w:t>malesuada</w:t>
+      </w:r>
+      <w:proofErr w:type="spellEnd"/>
+      <w:r>
+        <w:t xml:space="preserve"> </w:t>
+      </w:r>
+      <w:proofErr w:type="spellStart"/>
+      <w:r>
+        <w:t>leo</w:t>
       </w:r>
       <w:proofErr w:type="spellEnd"/>
       <w:r>
@@ -1797,56 +1577,6 @@
       </w:r>
       <w:proofErr w:type="spellStart"/>
       <w:r>
-        <w:t>lectus</w:t>
-      </w:r>
-      <w:proofErr w:type="spellEnd"/>
-      <w:r>
-        <w:t xml:space="preserve"> at </w:t>
-      </w:r>
-      <w:proofErr w:type="spellStart"/>
-      <w:r>
-        <w:t>rhoncus</w:t>
-      </w:r>
-      <w:proofErr w:type="spellEnd"/>
-      <w:r>
-        <w:t xml:space="preserve"> </w:t>
-      </w:r>
-      <w:proofErr w:type="spellStart"/>
-      <w:r>
-        <w:t>molestie</w:t>
-      </w:r>
-      <w:proofErr w:type="spellEnd"/>
-      <w:r>
-        <w:t xml:space="preserve">, libero </w:t>
-      </w:r>
-      <w:proofErr w:type="spellStart"/>
-      <w:r>
-        <w:t>diam</w:t>
-      </w:r>
-      <w:proofErr w:type="spellEnd"/>
-      <w:r>
-        <w:t xml:space="preserve"> </w:t>
-      </w:r>
-      <w:proofErr w:type="spellStart"/>
-      <w:r>
-        <w:t>malesuada</w:t>
-      </w:r>
-      <w:proofErr w:type="spellEnd"/>
-      <w:r>
-        <w:t xml:space="preserve"> </w:t>
-      </w:r>
-      <w:proofErr w:type="spellStart"/>
-      <w:proofErr w:type="gramStart"/>
-      <w:r>
-        <w:t>leo</w:t>
-      </w:r>
-      <w:proofErr w:type="spellEnd"/>
-      <w:proofErr w:type="gramEnd"/>
-      <w:r>
-        <w:t xml:space="preserve">, </w:t>
-      </w:r>
-      <w:proofErr w:type="spellStart"/>
-      <w:r>
         <w:t>nec</w:t>
       </w:r>
       <w:proofErr w:type="spellEnd"/>
@@ -1867,23 +1597,7 @@
       </w:r>
       <w:proofErr w:type="spellEnd"/>
       <w:r>
-        <w:t xml:space="preserve"> </w:t>
-      </w:r>
-      <w:proofErr w:type="spellStart"/>
-      <w:r>
-        <w:t>eros</w:t>
-      </w:r>
-      <w:proofErr w:type="spellEnd"/>
-      <w:r>
-        <w:t xml:space="preserve"> ac ante. </w:t>
-      </w:r>
-      <w:proofErr w:type="spellStart"/>
-      <w:r>
-        <w:t>Ut</w:t>
-      </w:r>
-      <w:proofErr w:type="spellEnd"/>
-      <w:r>
-        <w:t xml:space="preserve"> </w:t>
+        <w:t xml:space="preserve"> eros ac ante. Ut </w:t>
       </w:r>
       <w:proofErr w:type="spellStart"/>
       <w:r>
@@ -1973,15 +1687,7 @@
       </w:r>
       <w:proofErr w:type="spellEnd"/>
       <w:r>
-        <w:t xml:space="preserve"> </w:t>
-      </w:r>
-      <w:proofErr w:type="spellStart"/>
-      <w:r>
-        <w:t>lacinia</w:t>
-      </w:r>
-      <w:proofErr w:type="spellEnd"/>
-      <w:r>
-        <w:t xml:space="preserve">, nisi a </w:t>
+        <w:t xml:space="preserve"> lacinia, nisi a </w:t>
       </w:r>
       <w:proofErr w:type="spellStart"/>
       <w:r>
@@ -2021,15 +1727,7 @@
       </w:r>
       <w:proofErr w:type="spellEnd"/>
       <w:r>
-        <w:t xml:space="preserve"> </w:t>
-      </w:r>
-      <w:proofErr w:type="spellStart"/>
-      <w:r>
-        <w:t>vestibulum</w:t>
-      </w:r>
-      <w:proofErr w:type="spellEnd"/>
-      <w:r>
-        <w:t xml:space="preserve"> </w:t>
+        <w:t xml:space="preserve"> vestibulum </w:t>
       </w:r>
       <w:proofErr w:type="spellStart"/>
       <w:r>
@@ -2049,12 +1747,10 @@
         <w:t xml:space="preserve"> </w:t>
       </w:r>
       <w:proofErr w:type="spellStart"/>
-      <w:proofErr w:type="gramStart"/>
       <w:r>
         <w:t>nec</w:t>
       </w:r>
       <w:proofErr w:type="spellEnd"/>
-      <w:proofErr w:type="gramEnd"/>
       <w:r>
         <w:t xml:space="preserve"> </w:t>
       </w:r>
@@ -2064,15 +1760,7 @@
       </w:r>
       <w:proofErr w:type="spellEnd"/>
       <w:r>
-        <w:t xml:space="preserve">. </w:t>
-      </w:r>
-      <w:proofErr w:type="spellStart"/>
-      <w:r>
-        <w:t>Donec</w:t>
-      </w:r>
-      <w:proofErr w:type="spellEnd"/>
-      <w:r>
-        <w:t xml:space="preserve"> </w:t>
+        <w:t xml:space="preserve">. Donec </w:t>
       </w:r>
       <w:proofErr w:type="spellStart"/>
       <w:r>
@@ -2152,15 +1840,7 @@
       </w:r>
       <w:proofErr w:type="spellEnd"/>
       <w:r>
-        <w:t xml:space="preserve"> </w:t>
-      </w:r>
-      <w:proofErr w:type="spellStart"/>
-      <w:r>
-        <w:t>vestibulum</w:t>
-      </w:r>
-      <w:proofErr w:type="spellEnd"/>
-      <w:r>
-        <w:t xml:space="preserve"> </w:t>
+        <w:t xml:space="preserve"> vestibulum </w:t>
       </w:r>
       <w:proofErr w:type="spellStart"/>
       <w:r>
@@ -2192,15 +1872,7 @@
       </w:r>
       <w:proofErr w:type="spellEnd"/>
       <w:r>
-        <w:t xml:space="preserve"> nisi, at gravida nisi. </w:t>
-      </w:r>
-      <w:proofErr w:type="spellStart"/>
-      <w:r>
-        <w:t>Sed</w:t>
-      </w:r>
-      <w:proofErr w:type="spellEnd"/>
-      <w:r>
-        <w:t xml:space="preserve"> </w:t>
+        <w:t xml:space="preserve"> nisi, at gravida nisi. Sed </w:t>
       </w:r>
       <w:proofErr w:type="spellStart"/>
       <w:r>
@@ -2208,15 +1880,7 @@
       </w:r>
       <w:proofErr w:type="spellEnd"/>
       <w:r>
-        <w:t xml:space="preserve"> </w:t>
-      </w:r>
-      <w:proofErr w:type="spellStart"/>
-      <w:r>
-        <w:t>eros</w:t>
-      </w:r>
-      <w:proofErr w:type="spellEnd"/>
-      <w:r>
-        <w:t xml:space="preserve">, </w:t>
+        <w:t xml:space="preserve"> eros, </w:t>
       </w:r>
       <w:proofErr w:type="spellStart"/>
       <w:r>
@@ -2281,23 +1945,7 @@
       </w:r>
       <w:proofErr w:type="spellEnd"/>
       <w:r>
-        <w:t xml:space="preserve"> </w:t>
-      </w:r>
-      <w:proofErr w:type="spellStart"/>
-      <w:r>
-        <w:t>vestibulum</w:t>
-      </w:r>
-      <w:proofErr w:type="spellEnd"/>
-      <w:r>
-        <w:t xml:space="preserve"> </w:t>
-      </w:r>
-      <w:proofErr w:type="spellStart"/>
-      <w:r>
-        <w:t>lacinia</w:t>
-      </w:r>
-      <w:proofErr w:type="spellEnd"/>
-      <w:r>
-        <w:t xml:space="preserve"> dui, </w:t>
+        <w:t xml:space="preserve"> vestibulum lacinia dui, </w:t>
       </w:r>
       <w:proofErr w:type="spellStart"/>
       <w:r>
@@ -2402,15 +2050,7 @@
       </w:r>
       <w:proofErr w:type="spellEnd"/>
       <w:r>
-        <w:t xml:space="preserve"> mus. </w:t>
-      </w:r>
-      <w:proofErr w:type="spellStart"/>
-      <w:r>
-        <w:t>Donec</w:t>
-      </w:r>
-      <w:proofErr w:type="spellEnd"/>
-      <w:r>
-        <w:t xml:space="preserve"> </w:t>
+        <w:t xml:space="preserve"> mus. Donec </w:t>
       </w:r>
       <w:proofErr w:type="spellStart"/>
       <w:r>
@@ -2490,7 +2130,15 @@
       </w:r>
       <w:proofErr w:type="spellEnd"/>
       <w:r>
-        <w:t xml:space="preserve"> quam </w:t>
+        <w:t xml:space="preserve"> </w:t>
+      </w:r>
+      <w:proofErr w:type="spellStart"/>
+      <w:r>
+        <w:t>quam</w:t>
+      </w:r>
+      <w:proofErr w:type="spellEnd"/>
+      <w:r>
+        <w:t xml:space="preserve"> </w:t>
       </w:r>
       <w:proofErr w:type="spellStart"/>
       <w:r>
@@ -2506,15 +2154,7 @@
       </w:r>
       <w:proofErr w:type="spellEnd"/>
       <w:r>
-        <w:t xml:space="preserve"> </w:t>
-      </w:r>
-      <w:proofErr w:type="spellStart"/>
-      <w:r>
-        <w:t>lacinia</w:t>
-      </w:r>
-      <w:proofErr w:type="spellEnd"/>
-      <w:r>
-        <w:t xml:space="preserve"> </w:t>
+        <w:t xml:space="preserve"> lacinia </w:t>
       </w:r>
       <w:proofErr w:type="spellStart"/>
       <w:r>
@@ -2530,15 +2170,7 @@
       </w:r>
       <w:proofErr w:type="spellEnd"/>
       <w:r>
-        <w:t xml:space="preserve"> </w:t>
-      </w:r>
-      <w:proofErr w:type="spellStart"/>
-      <w:r>
-        <w:t>sed</w:t>
-      </w:r>
-      <w:proofErr w:type="spellEnd"/>
-      <w:r>
-        <w:t xml:space="preserve"> </w:t>
+        <w:t xml:space="preserve"> sed </w:t>
       </w:r>
       <w:proofErr w:type="spellStart"/>
       <w:r>
@@ -2554,19 +2186,107 @@
       </w:r>
       <w:proofErr w:type="spellEnd"/>
       <w:r>
+        <w:t xml:space="preserve">. Donec dolor </w:t>
+      </w:r>
+      <w:proofErr w:type="spellStart"/>
+      <w:r>
+        <w:t>elit</w:t>
+      </w:r>
+      <w:proofErr w:type="spellEnd"/>
+      <w:r>
+        <w:t xml:space="preserve">, </w:t>
+      </w:r>
+      <w:proofErr w:type="spellStart"/>
+      <w:r>
+        <w:t>malesuada</w:t>
+      </w:r>
+      <w:proofErr w:type="spellEnd"/>
+      <w:r>
+        <w:t xml:space="preserve"> et </w:t>
+      </w:r>
+      <w:proofErr w:type="spellStart"/>
+      <w:r>
+        <w:t>accumsan</w:t>
+      </w:r>
+      <w:proofErr w:type="spellEnd"/>
+      <w:r>
+        <w:t xml:space="preserve"> non, dictum at nisi. </w:t>
+      </w:r>
+      <w:proofErr w:type="spellStart"/>
+      <w:r>
+        <w:t>Phasellus</w:t>
+      </w:r>
+      <w:proofErr w:type="spellEnd"/>
+      <w:r>
+        <w:t xml:space="preserve"> </w:t>
+      </w:r>
+      <w:proofErr w:type="spellStart"/>
+      <w:r>
+        <w:t>sem</w:t>
+      </w:r>
+      <w:proofErr w:type="spellEnd"/>
+      <w:r>
+        <w:t xml:space="preserve"> dolor, </w:t>
+      </w:r>
+      <w:proofErr w:type="spellStart"/>
+      <w:r>
+        <w:t>fringilla</w:t>
+      </w:r>
+      <w:proofErr w:type="spellEnd"/>
+      <w:r>
+        <w:t xml:space="preserve"> sed </w:t>
+      </w:r>
+      <w:proofErr w:type="spellStart"/>
+      <w:r>
+        <w:t>tristique</w:t>
+      </w:r>
+      <w:proofErr w:type="spellEnd"/>
+      <w:r>
+        <w:t xml:space="preserve"> et, </w:t>
+      </w:r>
+      <w:proofErr w:type="spellStart"/>
+      <w:r>
+        <w:t>euismod</w:t>
+      </w:r>
+      <w:proofErr w:type="spellEnd"/>
+      <w:r>
+        <w:t xml:space="preserve"> </w:t>
+      </w:r>
+      <w:proofErr w:type="spellStart"/>
+      <w:r>
+        <w:t>ut</w:t>
+      </w:r>
+      <w:proofErr w:type="spellEnd"/>
+      <w:r>
+        <w:t xml:space="preserve"> </w:t>
+      </w:r>
+      <w:proofErr w:type="spellStart"/>
+      <w:r>
+        <w:t>nulla</w:t>
+      </w:r>
+      <w:proofErr w:type="spellEnd"/>
+      <w:r>
         <w:t xml:space="preserve">. </w:t>
       </w:r>
       <w:proofErr w:type="spellStart"/>
       <w:r>
-        <w:t>Donec</w:t>
-      </w:r>
-      <w:proofErr w:type="spellEnd"/>
-      <w:r>
-        <w:t xml:space="preserve"> dolor </w:t>
-      </w:r>
-      <w:proofErr w:type="spellStart"/>
-      <w:r>
-        <w:t>elit</w:t>
+        <w:t>Praesent</w:t>
+      </w:r>
+      <w:proofErr w:type="spellEnd"/>
+      <w:r>
+        <w:t xml:space="preserve"> </w:t>
+      </w:r>
+      <w:proofErr w:type="spellStart"/>
+      <w:r>
+        <w:t>purus</w:t>
+      </w:r>
+      <w:proofErr w:type="spellEnd"/>
+      <w:r>
+        <w:t xml:space="preserve"> </w:t>
+      </w:r>
+      <w:proofErr w:type="spellStart"/>
+      <w:r>
+        <w:t>lacus</w:t>
       </w:r>
       <w:proofErr w:type="spellEnd"/>
       <w:r>
@@ -2574,102 +2294,6 @@
       </w:r>
       <w:proofErr w:type="spellStart"/>
       <w:r>
-        <w:t>malesuada</w:t>
-      </w:r>
-      <w:proofErr w:type="spellEnd"/>
-      <w:r>
-        <w:t xml:space="preserve"> et </w:t>
-      </w:r>
-      <w:proofErr w:type="spellStart"/>
-      <w:r>
-        <w:t>accumsan</w:t>
-      </w:r>
-      <w:proofErr w:type="spellEnd"/>
-      <w:r>
-        <w:t xml:space="preserve"> non, dictum at nisi. </w:t>
-      </w:r>
-      <w:proofErr w:type="spellStart"/>
-      <w:r>
-        <w:t>Phasellus</w:t>
-      </w:r>
-      <w:proofErr w:type="spellEnd"/>
-      <w:r>
-        <w:t xml:space="preserve"> </w:t>
-      </w:r>
-      <w:proofErr w:type="spellStart"/>
-      <w:r>
-        <w:t>sem</w:t>
-      </w:r>
-      <w:proofErr w:type="spellEnd"/>
-      <w:r>
-        <w:t xml:space="preserve"> dolor, </w:t>
-      </w:r>
-      <w:proofErr w:type="spellStart"/>
-      <w:r>
-        <w:t>fringilla</w:t>
-      </w:r>
-      <w:proofErr w:type="spellEnd"/>
-      <w:r>
-        <w:t xml:space="preserve"> </w:t>
-      </w:r>
-      <w:proofErr w:type="spellStart"/>
-      <w:r>
-        <w:t>sed</w:t>
-      </w:r>
-      <w:proofErr w:type="spellEnd"/>
-      <w:r>
-        <w:t xml:space="preserve"> </w:t>
-      </w:r>
-      <w:proofErr w:type="spellStart"/>
-      <w:r>
-        <w:t>tristique</w:t>
-      </w:r>
-      <w:proofErr w:type="spellEnd"/>
-      <w:r>
-        <w:t xml:space="preserve"> et, </w:t>
-      </w:r>
-      <w:proofErr w:type="spellStart"/>
-      <w:r>
-        <w:t>euismod</w:t>
-      </w:r>
-      <w:proofErr w:type="spellEnd"/>
-      <w:r>
-        <w:t xml:space="preserve"> </w:t>
-      </w:r>
-      <w:proofErr w:type="spellStart"/>
-      <w:r>
-        <w:t>ut</w:t>
-      </w:r>
-      <w:proofErr w:type="spellEnd"/>
-      <w:r>
-        <w:t xml:space="preserve"> </w:t>
-      </w:r>
-      <w:proofErr w:type="spellStart"/>
-      <w:r>
-        <w:t>nulla</w:t>
-      </w:r>
-      <w:proofErr w:type="spellEnd"/>
-      <w:r>
-        <w:t xml:space="preserve">. </w:t>
-      </w:r>
-      <w:proofErr w:type="spellStart"/>
-      <w:r>
-        <w:t>Praesent</w:t>
-      </w:r>
-      <w:proofErr w:type="spellEnd"/>
-      <w:r>
-        <w:t xml:space="preserve"> </w:t>
-      </w:r>
-      <w:proofErr w:type="spellStart"/>
-      <w:r>
-        <w:t>purus</w:t>
-      </w:r>
-      <w:proofErr w:type="spellEnd"/>
-      <w:r>
-        <w:t xml:space="preserve"> lacus, </w:t>
-      </w:r>
-      <w:proofErr w:type="spellStart"/>
-      <w:r>
         <w:t>sagittis</w:t>
       </w:r>
       <w:proofErr w:type="spellEnd"/>
@@ -2690,15 +2314,7 @@
       </w:r>
       <w:proofErr w:type="spellEnd"/>
       <w:r>
-        <w:t xml:space="preserve"> </w:t>
-      </w:r>
-      <w:proofErr w:type="spellStart"/>
-      <w:r>
-        <w:t>vestibulum</w:t>
-      </w:r>
-      <w:proofErr w:type="spellEnd"/>
-      <w:r>
-        <w:t xml:space="preserve"> ex.</w:t>
+        <w:t xml:space="preserve"> vestibulum ex.</w:t>
       </w:r>
     </w:p>
     <w:p>
@@ -2710,29 +2326,8 @@
       </w:r>
     </w:p>
     <w:p>
-      <w:proofErr w:type="spellStart"/>
-      <w:r>
-        <w:t>Donec</w:t>
-      </w:r>
-      <w:proofErr w:type="spellEnd"/>
-      <w:r>
-        <w:t xml:space="preserve"> </w:t>
-      </w:r>
-      <w:proofErr w:type="spellStart"/>
-      <w:r>
-        <w:t>vel</w:t>
-      </w:r>
-      <w:proofErr w:type="spellEnd"/>
-      <w:r>
-        <w:t xml:space="preserve"> </w:t>
-      </w:r>
-      <w:proofErr w:type="spellStart"/>
-      <w:r>
-        <w:t>fermentum</w:t>
-      </w:r>
-      <w:proofErr w:type="spellEnd"/>
-      <w:r>
-        <w:t xml:space="preserve"> ligula, </w:t>
+      <w:r>
+        <w:t xml:space="preserve">Donec vel fermentum ligula, </w:t>
       </w:r>
       <w:proofErr w:type="spellStart"/>
       <w:r>
@@ -2756,15 +2351,7 @@
       </w:r>
       <w:proofErr w:type="spellEnd"/>
       <w:r>
-        <w:t xml:space="preserve"> pharetra. </w:t>
-      </w:r>
-      <w:proofErr w:type="spellStart"/>
-      <w:r>
-        <w:t>Cras</w:t>
-      </w:r>
-      <w:proofErr w:type="spellEnd"/>
-      <w:r>
-        <w:t xml:space="preserve"> ac </w:t>
+        <w:t xml:space="preserve"> pharetra. Cras ac </w:t>
       </w:r>
       <w:proofErr w:type="spellStart"/>
       <w:r>
@@ -2826,15 +2413,7 @@
       </w:r>
       <w:proofErr w:type="spellEnd"/>
       <w:r>
-        <w:t xml:space="preserve"> </w:t>
-      </w:r>
-      <w:proofErr w:type="spellStart"/>
-      <w:r>
-        <w:t>pulvinar</w:t>
-      </w:r>
-      <w:proofErr w:type="spellEnd"/>
-      <w:r>
-        <w:t xml:space="preserve"> </w:t>
+        <w:t xml:space="preserve"> pulvinar </w:t>
       </w:r>
       <w:proofErr w:type="spellStart"/>
       <w:r>
@@ -2842,15 +2421,7 @@
       </w:r>
       <w:proofErr w:type="spellEnd"/>
       <w:r>
-        <w:t xml:space="preserve"> </w:t>
-      </w:r>
-      <w:proofErr w:type="spellStart"/>
-      <w:r>
-        <w:t>diam</w:t>
-      </w:r>
-      <w:proofErr w:type="spellEnd"/>
-      <w:r>
-        <w:t xml:space="preserve">, et </w:t>
+        <w:t xml:space="preserve"> diam, et </w:t>
       </w:r>
       <w:proofErr w:type="spellStart"/>
       <w:r>
@@ -2898,15 +2469,7 @@
       </w:r>
       <w:proofErr w:type="spellEnd"/>
       <w:r>
-        <w:t xml:space="preserve"> </w:t>
-      </w:r>
-      <w:proofErr w:type="spellStart"/>
-      <w:r>
-        <w:t>eros</w:t>
-      </w:r>
-      <w:proofErr w:type="spellEnd"/>
-      <w:r>
-        <w:t xml:space="preserve">. </w:t>
+        <w:t xml:space="preserve"> eros. </w:t>
       </w:r>
       <w:proofErr w:type="spellStart"/>
       <w:r>
@@ -2920,21 +2483,7 @@
         <w:rPr>
           <w:b/>
         </w:rPr>
-        <w:t xml:space="preserve">a </w:t>
-      </w:r>
-      <w:proofErr w:type="spellStart"/>
-      <w:r>
-        <w:rPr>
-          <w:b/>
-        </w:rPr>
-        <w:t>diam</w:t>
-      </w:r>
-      <w:proofErr w:type="spellEnd"/>
-      <w:r>
-        <w:rPr>
-          <w:b/>
-        </w:rPr>
-        <w:t xml:space="preserve"> </w:t>
+        <w:t xml:space="preserve">a diam </w:t>
       </w:r>
       <w:proofErr w:type="spellStart"/>
       <w:r>
@@ -2961,15 +2510,7 @@
       </w:r>
       <w:proofErr w:type="spellEnd"/>
       <w:r>
-        <w:t xml:space="preserve"> </w:t>
-      </w:r>
-      <w:proofErr w:type="spellStart"/>
-      <w:r>
-        <w:t>vel</w:t>
-      </w:r>
-      <w:proofErr w:type="spellEnd"/>
-      <w:r>
-        <w:t xml:space="preserve">, </w:t>
+        <w:t xml:space="preserve"> vel, </w:t>
       </w:r>
       <w:proofErr w:type="spellStart"/>
       <w:r>
@@ -3009,22 +2550,12 @@
         <w:t xml:space="preserve"> </w:t>
       </w:r>
       <w:proofErr w:type="spellStart"/>
-      <w:proofErr w:type="gramStart"/>
       <w:r>
         <w:t>purus</w:t>
       </w:r>
       <w:proofErr w:type="spellEnd"/>
-      <w:proofErr w:type="gramEnd"/>
-      <w:r>
-        <w:t xml:space="preserve"> </w:t>
-      </w:r>
-      <w:proofErr w:type="spellStart"/>
-      <w:r>
-        <w:t>vel</w:t>
-      </w:r>
-      <w:proofErr w:type="spellEnd"/>
-      <w:r>
-        <w:t xml:space="preserve"> </w:t>
+      <w:r>
+        <w:t xml:space="preserve"> vel </w:t>
       </w:r>
       <w:proofErr w:type="spellStart"/>
       <w:r>
@@ -3064,15 +2595,7 @@
       </w:r>
       <w:proofErr w:type="spellEnd"/>
       <w:r>
-        <w:t xml:space="preserve"> magna, id </w:t>
-      </w:r>
-      <w:proofErr w:type="spellStart"/>
-      <w:r>
-        <w:t>maximus</w:t>
-      </w:r>
-      <w:proofErr w:type="spellEnd"/>
-      <w:r>
-        <w:t xml:space="preserve"> </w:t>
+        <w:t xml:space="preserve"> magna, id maximus </w:t>
       </w:r>
       <w:proofErr w:type="spellStart"/>
       <w:r>
@@ -3084,21 +2607,8 @@
       </w:r>
     </w:p>
     <w:p>
-      <w:proofErr w:type="spellStart"/>
-      <w:r>
-        <w:t>Aenean</w:t>
-      </w:r>
-      <w:proofErr w:type="spellEnd"/>
-      <w:r>
-        <w:t xml:space="preserve"> </w:t>
-      </w:r>
-      <w:proofErr w:type="gramStart"/>
-      <w:r>
-        <w:t>et</w:t>
-      </w:r>
-      <w:proofErr w:type="gramEnd"/>
-      <w:r>
-        <w:t xml:space="preserve"> </w:t>
+      <w:r>
+        <w:t xml:space="preserve">Aenean et </w:t>
       </w:r>
       <w:proofErr w:type="spellStart"/>
       <w:r>
@@ -3120,21 +2630,7 @@
         <w:rPr>
           <w:b/>
         </w:rPr>
-        <w:t xml:space="preserve">a </w:t>
-      </w:r>
-      <w:proofErr w:type="spellStart"/>
-      <w:r>
-        <w:rPr>
-          <w:b/>
-        </w:rPr>
-        <w:t>diam</w:t>
-      </w:r>
-      <w:proofErr w:type="spellEnd"/>
-      <w:r>
-        <w:rPr>
-          <w:b/>
-        </w:rPr>
-        <w:t xml:space="preserve"> </w:t>
+        <w:t xml:space="preserve">a diam </w:t>
       </w:r>
       <w:proofErr w:type="spellStart"/>
       <w:r>
@@ -3209,15 +2705,7 @@
       </w:r>
       <w:proofErr w:type="spellEnd"/>
       <w:r>
-        <w:t xml:space="preserve"> vitae. </w:t>
-      </w:r>
-      <w:proofErr w:type="spellStart"/>
-      <w:r>
-        <w:t>Vestibulum</w:t>
-      </w:r>
-      <w:proofErr w:type="spellEnd"/>
-      <w:r>
-        <w:t xml:space="preserve"> </w:t>
+        <w:t xml:space="preserve"> vitae. Vestibulum </w:t>
       </w:r>
       <w:proofErr w:type="spellStart"/>
       <w:r>
@@ -3305,23 +2793,7 @@
       </w:r>
       <w:proofErr w:type="spellEnd"/>
       <w:r>
-        <w:t xml:space="preserve"> </w:t>
-      </w:r>
-      <w:proofErr w:type="spellStart"/>
-      <w:r>
-        <w:t>pulvinar</w:t>
-      </w:r>
-      <w:proofErr w:type="spellEnd"/>
-      <w:r>
-        <w:t xml:space="preserve"> nisi </w:t>
-      </w:r>
-      <w:proofErr w:type="gramStart"/>
-      <w:r>
-        <w:t>et</w:t>
-      </w:r>
-      <w:proofErr w:type="gramEnd"/>
-      <w:r>
-        <w:t xml:space="preserve"> </w:t>
+        <w:t xml:space="preserve"> pulvinar nisi et </w:t>
       </w:r>
       <w:proofErr w:type="spellStart"/>
       <w:r>
@@ -3376,13 +2848,8 @@
       <w:pPr>
         <w:pStyle w:val="ListBullet"/>
       </w:pPr>
-      <w:proofErr w:type="spellStart"/>
-      <w:r>
-        <w:t>Sed</w:t>
-      </w:r>
-      <w:proofErr w:type="spellEnd"/>
-      <w:r>
-        <w:t xml:space="preserve"> </w:t>
+      <w:r>
+        <w:t xml:space="preserve">Sed </w:t>
       </w:r>
       <w:proofErr w:type="spellStart"/>
       <w:r>
@@ -3398,15 +2865,7 @@
       </w:r>
       <w:proofErr w:type="spellEnd"/>
       <w:r>
-        <w:t xml:space="preserve"> </w:t>
-      </w:r>
-      <w:proofErr w:type="spellStart"/>
-      <w:r>
-        <w:t>vel</w:t>
-      </w:r>
-      <w:proofErr w:type="spellEnd"/>
-      <w:r>
-        <w:t xml:space="preserve"> </w:t>
+        <w:t xml:space="preserve"> vel </w:t>
       </w:r>
       <w:proofErr w:type="spellStart"/>
       <w:r>
@@ -3414,15 +2873,7 @@
       </w:r>
       <w:proofErr w:type="spellEnd"/>
       <w:r>
-        <w:t xml:space="preserve"> </w:t>
-      </w:r>
-      <w:proofErr w:type="gramStart"/>
-      <w:r>
-        <w:t>non</w:t>
-      </w:r>
-      <w:proofErr w:type="gramEnd"/>
-      <w:r>
-        <w:t xml:space="preserve">, </w:t>
+        <w:t xml:space="preserve"> non, </w:t>
       </w:r>
       <w:proofErr w:type="spellStart"/>
       <w:r>
@@ -3446,15 +2897,7 @@
       </w:r>
       <w:proofErr w:type="spellEnd"/>
       <w:r>
-        <w:t xml:space="preserve">. </w:t>
-      </w:r>
-      <w:proofErr w:type="spellStart"/>
-      <w:r>
-        <w:t>Duis</w:t>
-      </w:r>
-      <w:proofErr w:type="spellEnd"/>
-      <w:r>
-        <w:t xml:space="preserve"> </w:t>
+        <w:t xml:space="preserve">. Duis </w:t>
       </w:r>
       <w:proofErr w:type="spellStart"/>
       <w:r>
@@ -3478,15 +2921,7 @@
       </w:r>
       <w:proofErr w:type="spellEnd"/>
       <w:r>
-        <w:t xml:space="preserve">, </w:t>
-      </w:r>
-      <w:proofErr w:type="gramStart"/>
-      <w:r>
-        <w:t>et</w:t>
-      </w:r>
-      <w:proofErr w:type="gramEnd"/>
-      <w:r>
-        <w:t xml:space="preserve"> </w:t>
+        <w:t xml:space="preserve">, et </w:t>
       </w:r>
       <w:proofErr w:type="spellStart"/>
       <w:r>
@@ -3517,13 +2952,8 @@
       <w:pPr>
         <w:pStyle w:val="ListBullet"/>
       </w:pPr>
-      <w:proofErr w:type="spellStart"/>
-      <w:r>
-        <w:t>Donec</w:t>
-      </w:r>
-      <w:proofErr w:type="spellEnd"/>
-      <w:r>
-        <w:t xml:space="preserve"> </w:t>
+      <w:r>
+        <w:t xml:space="preserve">Donec </w:t>
       </w:r>
       <w:proofErr w:type="spellStart"/>
       <w:r>
@@ -3621,8 +3051,6 @@
       <w:r>
         <w:t xml:space="preserve">. </w:t>
       </w:r>
-      <w:bookmarkStart w:id="0" w:name="_GoBack"/>
-      <w:bookmarkEnd w:id="0"/>
     </w:p>
     <w:p>
       <w:pPr>
@@ -3658,22 +3086,12 @@
         <w:t xml:space="preserve"> </w:t>
       </w:r>
       <w:proofErr w:type="spellStart"/>
-      <w:proofErr w:type="gramStart"/>
       <w:r>
         <w:t>nec</w:t>
       </w:r>
       <w:proofErr w:type="spellEnd"/>
-      <w:proofErr w:type="gramEnd"/>
-      <w:r>
-        <w:t xml:space="preserve"> </w:t>
-      </w:r>
-      <w:proofErr w:type="spellStart"/>
-      <w:r>
-        <w:t>pulvinar</w:t>
-      </w:r>
-      <w:proofErr w:type="spellEnd"/>
-      <w:r>
-        <w:t xml:space="preserve">. </w:t>
+      <w:r>
+        <w:t xml:space="preserve"> pulvinar. </w:t>
       </w:r>
       <w:proofErr w:type="spellStart"/>
       <w:r>
@@ -3681,15 +3099,7 @@
       </w:r>
       <w:proofErr w:type="spellEnd"/>
       <w:r>
-        <w:t xml:space="preserve"> </w:t>
-      </w:r>
-      <w:proofErr w:type="spellStart"/>
-      <w:r>
-        <w:t>eros</w:t>
-      </w:r>
-      <w:proofErr w:type="spellEnd"/>
-      <w:r>
-        <w:t xml:space="preserve"> </w:t>
+        <w:t xml:space="preserve"> eros </w:t>
       </w:r>
       <w:proofErr w:type="spellStart"/>
       <w:r>
@@ -3729,15 +3139,7 @@
       </w:r>
       <w:proofErr w:type="spellEnd"/>
       <w:r>
-        <w:t xml:space="preserve"> </w:t>
-      </w:r>
-      <w:proofErr w:type="spellStart"/>
-      <w:r>
-        <w:t>sed</w:t>
-      </w:r>
-      <w:proofErr w:type="spellEnd"/>
-      <w:r>
-        <w:t xml:space="preserve"> libero. </w:t>
+        <w:t xml:space="preserve"> sed libero. </w:t>
       </w:r>
       <w:proofErr w:type="spellStart"/>
       <w:r>
@@ -3785,15 +3187,7 @@
       </w:r>
       <w:proofErr w:type="spellEnd"/>
       <w:r>
-        <w:t xml:space="preserve"> diam. </w:t>
-      </w:r>
-      <w:proofErr w:type="spellStart"/>
-      <w:r>
-        <w:t>Sed</w:t>
-      </w:r>
-      <w:proofErr w:type="spellEnd"/>
-      <w:r>
-        <w:t xml:space="preserve"> </w:t>
+        <w:t xml:space="preserve"> diam. Sed </w:t>
       </w:r>
       <w:proofErr w:type="spellStart"/>
       <w:r>
@@ -3849,15 +3243,7 @@
       </w:r>
       <w:proofErr w:type="spellEnd"/>
       <w:r>
-        <w:t xml:space="preserve">. </w:t>
-      </w:r>
-      <w:proofErr w:type="spellStart"/>
-      <w:r>
-        <w:t>Duis</w:t>
-      </w:r>
-      <w:proofErr w:type="spellEnd"/>
-      <w:r>
-        <w:t xml:space="preserve"> </w:t>
+        <w:t xml:space="preserve">. Duis </w:t>
       </w:r>
       <w:proofErr w:type="spellStart"/>
       <w:r>
@@ -3868,12 +3254,10 @@
         <w:t xml:space="preserve"> </w:t>
       </w:r>
       <w:proofErr w:type="spellStart"/>
-      <w:proofErr w:type="gramStart"/>
       <w:r>
         <w:t>nec</w:t>
       </w:r>
       <w:proofErr w:type="spellEnd"/>
-      <w:proofErr w:type="gramEnd"/>
       <w:r>
         <w:t xml:space="preserve"> </w:t>
       </w:r>
@@ -3891,23 +3275,7 @@
       </w:r>
       <w:proofErr w:type="spellEnd"/>
       <w:r>
-        <w:t xml:space="preserve">. </w:t>
-      </w:r>
-      <w:proofErr w:type="spellStart"/>
-      <w:r>
-        <w:t>Vestibulum</w:t>
-      </w:r>
-      <w:proofErr w:type="spellEnd"/>
-      <w:r>
-        <w:t xml:space="preserve"> </w:t>
-      </w:r>
-      <w:proofErr w:type="spellStart"/>
-      <w:r>
-        <w:t>sed</w:t>
-      </w:r>
-      <w:proofErr w:type="spellEnd"/>
-      <w:r>
-        <w:t xml:space="preserve"> </w:t>
+        <w:t xml:space="preserve">. Vestibulum sed </w:t>
       </w:r>
       <w:proofErr w:type="spellStart"/>
       <w:r>
@@ -4076,15 +3444,7 @@
       </w:r>
       <w:proofErr w:type="spellEnd"/>
       <w:r>
-        <w:t xml:space="preserve"> </w:t>
-      </w:r>
-      <w:proofErr w:type="gramStart"/>
-      <w:r>
-        <w:t>et</w:t>
-      </w:r>
-      <w:proofErr w:type="gramEnd"/>
-      <w:r>
-        <w:t xml:space="preserve"> </w:t>
+        <w:t xml:space="preserve"> et </w:t>
       </w:r>
       <w:proofErr w:type="spellStart"/>
       <w:r>
@@ -4117,6 +3477,208 @@
       <w:proofErr w:type="spellEnd"/>
       <w:r>
         <w:t xml:space="preserve"> mus.</w:t>
+      </w:r>
+    </w:p>
+    <w:p>
+      <w:pPr>
+        <w:pStyle w:val="Heading2"/>
+      </w:pPr>
+      <w:r>
+        <w:t>Section 3.2</w:t>
+      </w:r>
+    </w:p>
+    <w:p>
+      <w:proofErr w:type="spellStart"/>
+      <w:r>
+        <w:rPr>
+          <w:u w:val="single"/>
+        </w:rPr>
+        <w:t>Curabitur</w:t>
+      </w:r>
+      <w:proofErr w:type="spellEnd"/>
+      <w:r>
+        <w:t xml:space="preserve"> </w:t>
+      </w:r>
+      <w:r>
+        <w:rPr>
+          <w:b/>
+          <w:bCs/>
+        </w:rPr>
+        <w:t>porta</w:t>
+      </w:r>
+      <w:r>
+        <w:t xml:space="preserve"> </w:t>
+      </w:r>
+      <w:proofErr w:type="spellStart"/>
+      <w:r>
+        <w:rPr>
+          <w:dstrike/>
+        </w:rPr>
+        <w:t>ac</w:t>
+      </w:r>
+      <w:r>
+        <w:rPr>
+          <w:dstrike/>
+        </w:rPr>
+        <w:t>centu</w:t>
+      </w:r>
+      <w:proofErr w:type="spellEnd"/>
+      <w:r>
+        <w:t xml:space="preserve"> de </w:t>
+      </w:r>
+      <w:proofErr w:type="spellStart"/>
+      <w:r>
+        <w:t>neuvo</w:t>
+      </w:r>
+      <w:proofErr w:type="spellEnd"/>
+      <w:r>
+        <w:t xml:space="preserve"> </w:t>
+      </w:r>
+      <w:proofErr w:type="spellStart"/>
+      <w:r>
+        <w:rPr>
+          <w:strike/>
+        </w:rPr>
+        <w:t>nunc</w:t>
+      </w:r>
+      <w:proofErr w:type="spellEnd"/>
+      <w:r>
+        <w:t xml:space="preserve"> </w:t>
+      </w:r>
+      <w:r>
+        <w:t>CO</w:t>
+      </w:r>
+      <w:r>
+        <w:rPr>
+          <w:vertAlign w:val="subscript"/>
+        </w:rPr>
+        <w:t>2</w:t>
+      </w:r>
+      <w:r>
+        <w:t xml:space="preserve"> </w:t>
+      </w:r>
+      <w:r>
+        <w:t>is 10</w:t>
+      </w:r>
+      <w:r>
+        <w:rPr>
+          <w:vertAlign w:val="superscript"/>
+        </w:rPr>
+        <w:t>5</w:t>
+      </w:r>
+      <w:r>
+        <w:t xml:space="preserve"> </w:t>
+      </w:r>
+      <w:r>
+        <w:t xml:space="preserve">pulvinar. </w:t>
+      </w:r>
+      <w:r>
+        <w:rPr>
+          <w:caps/>
+        </w:rPr>
+        <w:t>Suspen</w:t>
+      </w:r>
+      <w:r>
+        <w:rPr>
+          <w:caps/>
+          <w:vertAlign w:val="subscript"/>
+        </w:rPr>
+        <w:t>disse</w:t>
+      </w:r>
+      <w:r>
+        <w:t xml:space="preserve"> </w:t>
+      </w:r>
+      <w:r>
+        <w:rPr>
+          <w:smallCaps/>
+        </w:rPr>
+        <w:t xml:space="preserve">eros </w:t>
+      </w:r>
+      <w:proofErr w:type="spellStart"/>
+      <w:r>
+        <w:rPr>
+          <w:smallCaps/>
+        </w:rPr>
+        <w:t>orci</w:t>
+      </w:r>
+      <w:proofErr w:type="spellEnd"/>
+      <w:r>
+        <w:t xml:space="preserve">, </w:t>
+      </w:r>
+      <w:r>
+        <w:rPr>
+          <w:i/>
+          <w:iCs/>
+        </w:rPr>
+        <w:t>dictum viverra</w:t>
+      </w:r>
+      <w:r>
+        <w:rPr>
+          <w:i/>
+          <w:iCs/>
+          <w:vertAlign w:val="superscript"/>
+        </w:rPr>
+        <w:t>2</w:t>
+      </w:r>
+      <w:r>
+        <w:rPr>
+          <w:i/>
+          <w:iCs/>
+        </w:rPr>
+        <w:t xml:space="preserve"> </w:t>
+      </w:r>
+      <w:proofErr w:type="spellStart"/>
+      <w:r>
+        <w:rPr>
+          <w:i/>
+          <w:iCs/>
+        </w:rPr>
+        <w:t>luctus</w:t>
+      </w:r>
+      <w:proofErr w:type="spellEnd"/>
+      <w:r>
+        <w:rPr>
+          <w:i/>
+          <w:iCs/>
+        </w:rPr>
+        <w:t xml:space="preserve"> </w:t>
+      </w:r>
+      <w:proofErr w:type="spellStart"/>
+      <w:r>
+        <w:rPr>
+          <w:i/>
+          <w:iCs/>
+        </w:rPr>
+        <w:t>eget</w:t>
+      </w:r>
+      <w:proofErr w:type="spellEnd"/>
+      <w:r>
+        <w:t xml:space="preserve">, </w:t>
+      </w:r>
+      <w:proofErr w:type="spellStart"/>
+      <w:r>
+        <w:rPr>
+          <w:smallCaps/>
+          <w:u w:val="single"/>
+        </w:rPr>
+        <w:t>hendrerit</w:t>
+      </w:r>
+      <w:proofErr w:type="spellEnd"/>
+      <w:r>
+        <w:t xml:space="preserve"> sed </w:t>
+      </w:r>
+      <w:r>
+        <w:rPr>
+          <w:b/>
+          <w:bCs/>
+          <w:i/>
+          <w:iCs/>
+          <w:u w:val="single"/>
+        </w:rPr>
+        <w:t>libero</w:t>
+      </w:r>
+      <w:r>
+        <w:t xml:space="preserve">. </w:t>
       </w:r>
     </w:p>
     <w:sectPr>
@@ -4130,11 +3692,62 @@
 </file>
 
 <file path=word/numbering.xml><?xml version="1.0" encoding="utf-8"?>
-<w:numbering xmlns:wpc="http://schemas.microsoft.com/office/word/2010/wordprocessingCanvas" xmlns:cx="http://schemas.microsoft.com/office/drawing/2014/chartex" xmlns:cx1="http://schemas.microsoft.com/office/drawing/2015/9/8/chartex" xmlns:mc="http://schemas.openxmlformats.org/markup-compatibility/2006" xmlns:o="urn:schemas-microsoft-com:office:office" xmlns:r="http://schemas.openxmlformats.org/officeDocument/2006/relationships" xmlns:m="http://schemas.openxmlformats.org/officeDocument/2006/math" xmlns:v="urn:schemas-microsoft-com:vml" xmlns:wp14="http://schemas.microsoft.com/office/word/2010/wordprocessingDrawing" xmlns:wp="http://schemas.openxmlformats.org/drawingml/2006/wordprocessingDrawing" xmlns:w10="urn:schemas-microsoft-com:office:word" xmlns:w="http://schemas.openxmlformats.org/wordprocessingml/2006/main" xmlns:w14="http://schemas.microsoft.com/office/word/2010/wordml" xmlns:w15="http://schemas.microsoft.com/office/word/2012/wordml" xmlns:w16se="http://schemas.microsoft.com/office/word/2015/wordml/symex" xmlns:wpg="http://schemas.microsoft.com/office/word/2010/wordprocessingGroup" xmlns:wpi="http://schemas.microsoft.com/office/word/2010/wordprocessingInk" xmlns:wne="http://schemas.microsoft.com/office/word/2006/wordml" xmlns:wps="http://schemas.microsoft.com/office/word/2010/wordprocessingShape" mc:Ignorable="w14 w15 w16se wp14">
+<w:numbering xmlns:wpc="http://schemas.microsoft.com/office/word/2010/wordprocessingCanvas" xmlns:cx="http://schemas.microsoft.com/office/drawing/2014/chartex" xmlns:cx1="http://schemas.microsoft.com/office/drawing/2015/9/8/chartex" xmlns:cx2="http://schemas.microsoft.com/office/drawing/2015/10/21/chartex" xmlns:cx3="http://schemas.microsoft.com/office/drawing/2016/5/9/chartex" xmlns:cx4="http://schemas.microsoft.com/office/drawing/2016/5/10/chartex" xmlns:cx5="http://schemas.microsoft.com/office/drawing/2016/5/11/chartex" xmlns:cx6="http://schemas.microsoft.com/office/drawing/2016/5/12/chartex" xmlns:cx7="http://schemas.microsoft.com/office/drawing/2016/5/13/chartex" xmlns:cx8="http://schemas.microsoft.com/office/drawing/2016/5/14/chartex" xmlns:mc="http://schemas.openxmlformats.org/markup-compatibility/2006" xmlns:aink="http://schemas.microsoft.com/office/drawing/2016/ink" xmlns:am3d="http://schemas.microsoft.com/office/drawing/2017/model3d" xmlns:o="urn:schemas-microsoft-com:office:office" xmlns:r="http://schemas.openxmlformats.org/officeDocument/2006/relationships" xmlns:m="http://schemas.openxmlformats.org/officeDocument/2006/math" xmlns:v="urn:schemas-microsoft-com:vml" xmlns:wp14="http://schemas.microsoft.com/office/word/2010/wordprocessingDrawing" xmlns:wp="http://schemas.openxmlformats.org/drawingml/2006/wordprocessingDrawing" xmlns:w10="urn:schemas-microsoft-com:office:word" xmlns:w="http://schemas.openxmlformats.org/wordprocessingml/2006/main" xmlns:w14="http://schemas.microsoft.com/office/word/2010/wordml" xmlns:w15="http://schemas.microsoft.com/office/word/2012/wordml" xmlns:w16cex="http://schemas.microsoft.com/office/word/2018/wordml/cex" xmlns:w16cid="http://schemas.microsoft.com/office/word/2016/wordml/cid" xmlns:w16="http://schemas.microsoft.com/office/word/2018/wordml" xmlns:w16sdtdh="http://schemas.microsoft.com/office/word/2020/wordml/sdtdatahash" xmlns:w16se="http://schemas.microsoft.com/office/word/2015/wordml/symex" xmlns:wpg="http://schemas.microsoft.com/office/word/2010/wordprocessingGroup" xmlns:wpi="http://schemas.microsoft.com/office/word/2010/wordprocessingInk" xmlns:wne="http://schemas.microsoft.com/office/word/2006/wordml" xmlns:wps="http://schemas.microsoft.com/office/word/2010/wordprocessingShape" mc:Ignorable="w14 w15 w16se w16cid w16 w16cex w16sdtdh wp14">
   <w:abstractNum w:abstractNumId="0" w15:restartNumberingAfterBreak="0">
+    <w:nsid w:val="FFFFFF7C"/>
+    <w:multiLevelType w:val="singleLevel"/>
+    <w:tmpl w:val="41E690BA"/>
+    <w:lvl w:ilvl="0">
+      <w:start w:val="1"/>
+      <w:numFmt w:val="decimal"/>
+      <w:lvlText w:val="%1."/>
+      <w:lvlJc w:val="left"/>
+      <w:pPr>
+        <w:tabs>
+          <w:tab w:val="num" w:pos="1800"/>
+        </w:tabs>
+        <w:ind w:left="1800" w:hanging="360"/>
+      </w:pPr>
+    </w:lvl>
+  </w:abstractNum>
+  <w:abstractNum w:abstractNumId="1" w15:restartNumberingAfterBreak="0">
+    <w:nsid w:val="FFFFFF7D"/>
+    <w:multiLevelType w:val="singleLevel"/>
+    <w:tmpl w:val="C442C4E6"/>
+    <w:lvl w:ilvl="0">
+      <w:start w:val="1"/>
+      <w:numFmt w:val="decimal"/>
+      <w:lvlText w:val="%1."/>
+      <w:lvlJc w:val="left"/>
+      <w:pPr>
+        <w:tabs>
+          <w:tab w:val="num" w:pos="1440"/>
+        </w:tabs>
+        <w:ind w:left="1440" w:hanging="360"/>
+      </w:pPr>
+    </w:lvl>
+  </w:abstractNum>
+  <w:abstractNum w:abstractNumId="2" w15:restartNumberingAfterBreak="0">
+    <w:nsid w:val="FFFFFF7E"/>
+    <w:multiLevelType w:val="singleLevel"/>
+    <w:tmpl w:val="78780676"/>
+    <w:lvl w:ilvl="0">
+      <w:start w:val="1"/>
+      <w:numFmt w:val="decimal"/>
+      <w:lvlText w:val="%1."/>
+      <w:lvlJc w:val="left"/>
+      <w:pPr>
+        <w:tabs>
+          <w:tab w:val="num" w:pos="1080"/>
+        </w:tabs>
+        <w:ind w:left="1080" w:hanging="360"/>
+      </w:pPr>
+    </w:lvl>
+  </w:abstractNum>
+  <w:abstractNum w:abstractNumId="3" w15:restartNumberingAfterBreak="0">
     <w:nsid w:val="FFFFFF7F"/>
     <w:multiLevelType w:val="singleLevel"/>
-    <w:tmpl w:val="CF406764"/>
+    <w:tmpl w:val="B99661EE"/>
     <w:lvl w:ilvl="0">
       <w:start w:val="1"/>
       <w:numFmt w:val="decimal"/>
@@ -4148,10 +3761,10 @@
       </w:pPr>
     </w:lvl>
   </w:abstractNum>
-  <w:abstractNum w:abstractNumId="1" w15:restartNumberingAfterBreak="0">
+  <w:abstractNum w:abstractNumId="4" w15:restartNumberingAfterBreak="0">
     <w:nsid w:val="FFFFFF80"/>
     <w:multiLevelType w:val="singleLevel"/>
-    <w:tmpl w:val="37D66826"/>
+    <w:tmpl w:val="F0F22090"/>
     <w:lvl w:ilvl="0">
       <w:start w:val="1"/>
       <w:numFmt w:val="bullet"/>
@@ -4168,10 +3781,10 @@
       </w:rPr>
     </w:lvl>
   </w:abstractNum>
-  <w:abstractNum w:abstractNumId="2" w15:restartNumberingAfterBreak="0">
+  <w:abstractNum w:abstractNumId="5" w15:restartNumberingAfterBreak="0">
     <w:nsid w:val="FFFFFF81"/>
     <w:multiLevelType w:val="singleLevel"/>
-    <w:tmpl w:val="586A3C56"/>
+    <w:tmpl w:val="0A92D62C"/>
     <w:lvl w:ilvl="0">
       <w:start w:val="1"/>
       <w:numFmt w:val="bullet"/>
@@ -4188,10 +3801,10 @@
       </w:rPr>
     </w:lvl>
   </w:abstractNum>
-  <w:abstractNum w:abstractNumId="3" w15:restartNumberingAfterBreak="0">
+  <w:abstractNum w:abstractNumId="6" w15:restartNumberingAfterBreak="0">
     <w:nsid w:val="FFFFFF82"/>
     <w:multiLevelType w:val="singleLevel"/>
-    <w:tmpl w:val="748A7086"/>
+    <w:tmpl w:val="43E4EF18"/>
     <w:lvl w:ilvl="0">
       <w:start w:val="1"/>
       <w:numFmt w:val="bullet"/>
@@ -4208,7 +3821,7 @@
       </w:rPr>
     </w:lvl>
   </w:abstractNum>
-  <w:abstractNum w:abstractNumId="4" w15:restartNumberingAfterBreak="0">
+  <w:abstractNum w:abstractNumId="7" w15:restartNumberingAfterBreak="0">
     <w:nsid w:val="FFFFFF83"/>
     <w:multiLevelType w:val="singleLevel"/>
     <w:tmpl w:val="2AE049EA"/>
@@ -4229,10 +3842,10 @@
       </w:rPr>
     </w:lvl>
   </w:abstractNum>
-  <w:abstractNum w:abstractNumId="5" w15:restartNumberingAfterBreak="0">
+  <w:abstractNum w:abstractNumId="8" w15:restartNumberingAfterBreak="0">
     <w:nsid w:val="FFFFFF88"/>
     <w:multiLevelType w:val="singleLevel"/>
-    <w:tmpl w:val="0EF660D8"/>
+    <w:tmpl w:val="B4FCB860"/>
     <w:lvl w:ilvl="0">
       <w:start w:val="1"/>
       <w:numFmt w:val="decimal"/>
@@ -4246,7 +3859,7 @@
       </w:pPr>
     </w:lvl>
   </w:abstractNum>
-  <w:abstractNum w:abstractNumId="6" w15:restartNumberingAfterBreak="0">
+  <w:abstractNum w:abstractNumId="9" w15:restartNumberingAfterBreak="0">
     <w:nsid w:val="FFFFFF89"/>
     <w:multiLevelType w:val="singleLevel"/>
     <w:tmpl w:val="22C8A8AE"/>
@@ -4267,7 +3880,7 @@
       </w:rPr>
     </w:lvl>
   </w:abstractNum>
-  <w:abstractNum w:abstractNumId="7" w15:restartNumberingAfterBreak="0">
+  <w:abstractNum w:abstractNumId="10" w15:restartNumberingAfterBreak="0">
     <w:nsid w:val="38183922"/>
     <w:multiLevelType w:val="hybridMultilevel"/>
     <w:tmpl w:val="2CAE7106"/>
@@ -4381,34 +3994,43 @@
     </w:lvl>
   </w:abstractNum>
   <w:num w:numId="1">
+    <w:abstractNumId w:val="10"/>
+  </w:num>
+  <w:num w:numId="2">
+    <w:abstractNumId w:val="9"/>
+  </w:num>
+  <w:num w:numId="3">
     <w:abstractNumId w:val="7"/>
   </w:num>
-  <w:num w:numId="2">
+  <w:num w:numId="4">
     <w:abstractNumId w:val="6"/>
   </w:num>
-  <w:num w:numId="3">
+  <w:num w:numId="5">
+    <w:abstractNumId w:val="5"/>
+  </w:num>
+  <w:num w:numId="6">
     <w:abstractNumId w:val="4"/>
   </w:num>
-  <w:num w:numId="4">
+  <w:num w:numId="7">
+    <w:abstractNumId w:val="8"/>
+  </w:num>
+  <w:num w:numId="8">
     <w:abstractNumId w:val="3"/>
   </w:num>
-  <w:num w:numId="5">
+  <w:num w:numId="9">
     <w:abstractNumId w:val="2"/>
   </w:num>
-  <w:num w:numId="6">
+  <w:num w:numId="10">
     <w:abstractNumId w:val="1"/>
   </w:num>
-  <w:num w:numId="7">
-    <w:abstractNumId w:val="5"/>
-  </w:num>
-  <w:num w:numId="8">
+  <w:num w:numId="11">
     <w:abstractNumId w:val="0"/>
   </w:num>
 </w:numbering>
 </file>
 
 <file path=word/styles.xml><?xml version="1.0" encoding="utf-8"?>
-<w:styles xmlns:mc="http://schemas.openxmlformats.org/markup-compatibility/2006" xmlns:r="http://schemas.openxmlformats.org/officeDocument/2006/relationships" xmlns:w="http://schemas.openxmlformats.org/wordprocessingml/2006/main" xmlns:w14="http://schemas.microsoft.com/office/word/2010/wordml" xmlns:w15="http://schemas.microsoft.com/office/word/2012/wordml" xmlns:w16se="http://schemas.microsoft.com/office/word/2015/wordml/symex" mc:Ignorable="w14 w15 w16se">
+<w:styles xmlns:mc="http://schemas.openxmlformats.org/markup-compatibility/2006" xmlns:r="http://schemas.openxmlformats.org/officeDocument/2006/relationships" xmlns:w="http://schemas.openxmlformats.org/wordprocessingml/2006/main" xmlns:w14="http://schemas.microsoft.com/office/word/2010/wordml" xmlns:w15="http://schemas.microsoft.com/office/word/2012/wordml" xmlns:w16cex="http://schemas.microsoft.com/office/word/2018/wordml/cex" xmlns:w16cid="http://schemas.microsoft.com/office/word/2016/wordml/cid" xmlns:w16="http://schemas.microsoft.com/office/word/2018/wordml" xmlns:w16sdtdh="http://schemas.microsoft.com/office/word/2020/wordml/sdtdatahash" xmlns:w16se="http://schemas.microsoft.com/office/word/2015/wordml/symex" mc:Ignorable="w14 w15 w16se w16cid w16 w16cex w16sdtdh">
   <w:docDefaults>
     <w:rPrDefault>
       <w:rPr>
@@ -4424,7 +4046,7 @@
       </w:pPr>
     </w:pPrDefault>
   </w:docDefaults>
-  <w:latentStyles w:defLockedState="0" w:defUIPriority="99" w:defSemiHidden="0" w:defUnhideWhenUsed="0" w:defQFormat="0" w:count="371">
+  <w:latentStyles w:defLockedState="0" w:defUIPriority="99" w:defSemiHidden="0" w:defUnhideWhenUsed="0" w:defQFormat="0" w:count="376">
     <w:lsdException w:name="Normal" w:uiPriority="0" w:qFormat="1"/>
     <w:lsdException w:name="heading 1" w:uiPriority="9" w:qFormat="1"/>
     <w:lsdException w:name="heading 2" w:semiHidden="1" w:uiPriority="9" w:unhideWhenUsed="1" w:qFormat="1"/>
@@ -4530,7 +4152,6 @@
     <w:lsdException w:name="HTML Sample" w:semiHidden="1" w:unhideWhenUsed="1"/>
     <w:lsdException w:name="HTML Typewriter" w:semiHidden="1" w:unhideWhenUsed="1"/>
     <w:lsdException w:name="HTML Variable" w:semiHidden="1" w:unhideWhenUsed="1"/>
-    <w:lsdException w:name="Normal Table" w:semiHidden="1" w:unhideWhenUsed="1"/>
     <w:lsdException w:name="annotation subject" w:semiHidden="1" w:unhideWhenUsed="1"/>
     <w:lsdException w:name="No List" w:semiHidden="1" w:unhideWhenUsed="1"/>
     <w:lsdException w:name="Outline List 1" w:semiHidden="1" w:unhideWhenUsed="1"/>
@@ -4573,11 +4194,8 @@
     <w:lsdException w:name="Table Contemporary" w:semiHidden="1" w:unhideWhenUsed="1"/>
     <w:lsdException w:name="Table Elegant" w:semiHidden="1" w:unhideWhenUsed="1"/>
     <w:lsdException w:name="Table Professional" w:semiHidden="1" w:unhideWhenUsed="1"/>
-    <w:lsdException w:name="Table Subtle 1" w:semiHidden="1" w:unhideWhenUsed="1"/>
     <w:lsdException w:name="Table Subtle 2" w:semiHidden="1" w:unhideWhenUsed="1"/>
     <w:lsdException w:name="Table Web 1" w:semiHidden="1" w:unhideWhenUsed="1"/>
-    <w:lsdException w:name="Table Web 2" w:semiHidden="1" w:unhideWhenUsed="1"/>
-    <w:lsdException w:name="Table Web 3" w:semiHidden="1" w:unhideWhenUsed="1"/>
     <w:lsdException w:name="Balloon Text" w:semiHidden="1" w:unhideWhenUsed="1"/>
     <w:lsdException w:name="Table Grid" w:uiPriority="39"/>
     <w:lsdException w:name="Table Theme" w:semiHidden="1" w:unhideWhenUsed="1"/>
@@ -4796,6 +4414,11 @@
     <w:lsdException w:name="List Table 5 Dark Accent 6" w:uiPriority="50"/>
     <w:lsdException w:name="List Table 6 Colorful Accent 6" w:uiPriority="51"/>
     <w:lsdException w:name="List Table 7 Colorful Accent 6" w:uiPriority="52"/>
+    <w:lsdException w:name="Mention" w:semiHidden="1" w:unhideWhenUsed="1"/>
+    <w:lsdException w:name="Smart Hyperlink" w:semiHidden="1" w:unhideWhenUsed="1"/>
+    <w:lsdException w:name="Hashtag" w:semiHidden="1" w:unhideWhenUsed="1"/>
+    <w:lsdException w:name="Unresolved Mention" w:semiHidden="1" w:unhideWhenUsed="1"/>
+    <w:lsdException w:name="Smart Link" w:semiHidden="1" w:unhideWhenUsed="1"/>
   </w:latentStyles>
   <w:style w:type="paragraph" w:default="1" w:styleId="Normal">
     <w:name w:val="Normal"/>

</xml_diff>